<commit_message>
Atualizando informações do currículo
</commit_message>
<xml_diff>
--- a/pedro-henrique-rodrigues-de-freitas.docx
+++ b/pedro-henrique-rodrigues-de-freitas.docx
@@ -133,7 +133,7 @@
               </wp:inline>
             </w:drawing>
           </mc:Choice>
-          <mc:Fallback xmlns:a="http://schemas.openxmlformats.org/drawingml/2006/main" xmlns:wp14="http://schemas.microsoft.com/office/word/2010/wordml">
+          <mc:Fallback xmlns:wp14="http://schemas.microsoft.com/office/word/2010/wordml" xmlns:a="http://schemas.openxmlformats.org/drawingml/2006/main">
             <w:pict w14:anchorId="0F1790B9">
               <v:group id="Group 737" style="width:489.737pt;height:0.600166pt;mso-position-horizontal-relative:char;mso-position-vertical-relative:line" coordsize="62196,76">
                 <v:shape id="Shape 991" style="position:absolute;width:62196;height:91;left:0;top:0;" coordsize="6219655,9144" path="m0,0l6219655,0l6219655,9144l0,9144l0,0">
@@ -176,12 +176,56 @@
         </w:rPr>
         <w:t xml:space="preserve"> </w:t>
       </w:r>
-      <w:r>
-        <w:rPr>
-          <w:sz w:val="22"/>
-        </w:rPr>
-        <w:t>pedro.freitas14@fatec.sp.gov.br</w:t>
-      </w:r>
+      <w:hyperlink r:id="rId6" w:history="1">
+        <w:r>
+          <w:rPr>
+            <w:sz w:val="22"/>
+          </w:rPr>
+          <w:t>pedro.freitas14@fatec.sp.gov.br</w:t>
+        </w:r>
+      </w:hyperlink>
+      <w:r>
+        <w:rPr>
+          <w:sz w:val="22"/>
+        </w:rPr>
+        <w:t xml:space="preserve"> | </w:t>
+      </w:r>
+      <w:r>
+        <w:rPr>
+          <w:b/>
+          <w:bCs/>
+          <w:sz w:val="22"/>
+        </w:rPr>
+        <w:t>Site:</w:t>
+      </w:r>
+      <w:r>
+        <w:rPr>
+          <w:sz w:val="22"/>
+        </w:rPr>
+        <w:t xml:space="preserve"> </w:t>
+      </w:r>
+      <w:hyperlink r:id="rId7" w:history="1">
+        <w:r>
+          <w:rPr>
+            <w:sz w:val="22"/>
+          </w:rPr>
+          <w:t>impedrof.github.io/</w:t>
+        </w:r>
+        <w:proofErr w:type="spellStart"/>
+        <w:r>
+          <w:rPr>
+            <w:sz w:val="22"/>
+          </w:rPr>
+          <w:t>curriculoOn</w:t>
+        </w:r>
+        <w:proofErr w:type="spellEnd"/>
+        <w:r>
+          <w:rPr>
+            <w:sz w:val="22"/>
+          </w:rPr>
+          <w:t>/</w:t>
+        </w:r>
+      </w:hyperlink>
     </w:p>
     <w:p>
       <w:pPr>
@@ -239,6 +283,8 @@
         </w:rPr>
         <w:t xml:space="preserve"> | </w:t>
       </w:r>
+      <w:bookmarkStart w:id="0" w:name="_GoBack"/>
+      <w:bookmarkEnd w:id="0"/>
       <w:r>
         <w:rPr>
           <w:b/>
@@ -491,8 +537,6 @@
         </w:rPr>
         <w:t xml:space="preserve">Estudo </w:t>
       </w:r>
-      <w:bookmarkStart w:id="0" w:name="_GoBack"/>
-      <w:bookmarkEnd w:id="0"/>
       <w:r>
         <w:rPr>
           <w:sz w:val="22"/>
@@ -3185,7 +3229,7 @@
 </file>
 
 <file path=customXml/itemProps1.xml><?xml version="1.0" encoding="utf-8"?>
-<ds:datastoreItem xmlns:ds="http://schemas.openxmlformats.org/officeDocument/2006/customXml" ds:itemID="{E363439A-02CF-454A-8A6D-75FFD9EE9866}">
+<ds:datastoreItem xmlns:ds="http://schemas.openxmlformats.org/officeDocument/2006/customXml" ds:itemID="{5BEFFAD5-5BEB-4873-BC84-ABF15CEA6D8B}">
   <ds:schemaRefs>
     <ds:schemaRef ds:uri="http://schemas.openxmlformats.org/officeDocument/2006/bibliography"/>
   </ds:schemaRefs>

</xml_diff>

<commit_message>
Atualizando informações do curriculo
</commit_message>
<xml_diff>
--- a/pedro-henrique-rodrigues-de-freitas.docx
+++ b/pedro-henrique-rodrigues-de-freitas.docx
@@ -5,47 +5,28 @@
     <w:p>
       <w:pPr>
         <w:spacing w:after="0" w:line="259" w:lineRule="auto"/>
-        <w:ind w:left="0" w:firstLine="0"/>
-      </w:pPr>
-      <w:r>
-        <w:rPr>
-          <w:b/>
-          <w:sz w:val="42"/>
-        </w:rPr>
-        <w:t>Pedro Henrique Rodrigues de Freitas</w:t>
+        <w:jc w:val="center"/>
+        <w:rPr>
+          <w:rFonts w:asciiTheme="majorHAnsi" w:hAnsiTheme="majorHAnsi" w:cstheme="majorHAnsi"/>
+          <w:bCs/>
+          <w:sz w:val="28"/>
+          <w:szCs w:val="28"/>
+        </w:rPr>
+      </w:pPr>
+      <w:r>
+        <w:rPr>
+          <w:rFonts w:asciiTheme="majorHAnsi" w:hAnsiTheme="majorHAnsi" w:cstheme="majorHAnsi"/>
+          <w:bCs/>
+          <w:sz w:val="52"/>
+          <w:szCs w:val="28"/>
+        </w:rPr>
+        <w:t>PEDRO HENRIQUE RODRIGUES DE FREITAS</w:t>
       </w:r>
     </w:p>
     <w:p>
       <w:pPr>
-        <w:spacing w:after="0" w:line="240" w:lineRule="auto"/>
-        <w:ind w:left="-5"/>
-        <w:rPr>
-          <w:sz w:val="20"/>
-        </w:rPr>
-      </w:pPr>
-      <w:r>
-        <w:rPr>
-          <w:sz w:val="20"/>
-        </w:rPr>
-        <w:t>Brasileiro, 1</w:t>
-      </w:r>
-      <w:r>
-        <w:rPr>
-          <w:sz w:val="20"/>
-        </w:rPr>
-        <w:t>9</w:t>
-      </w:r>
-      <w:r>
-        <w:rPr>
-          <w:sz w:val="20"/>
-        </w:rPr>
-        <w:t xml:space="preserve"> anos</w:t>
-      </w:r>
-    </w:p>
-    <w:p>
-      <w:pPr>
-        <w:spacing w:after="0" w:line="259" w:lineRule="auto"/>
-        <w:ind w:left="-120" w:right="-261" w:firstLine="0"/>
+        <w:spacing w:after="360" w:line="259" w:lineRule="auto"/>
+        <w:ind w:left="-120" w:right="-261"/>
       </w:pPr>
       <w:r>
         <w:rPr>
@@ -133,13 +114,14 @@
               </wp:inline>
             </w:drawing>
           </mc:Choice>
-          <mc:Fallback xmlns:wp14="http://schemas.microsoft.com/office/word/2010/wordml" xmlns:a="http://schemas.openxmlformats.org/drawingml/2006/main">
-            <w:pict w14:anchorId="0F1790B9">
-              <v:group id="Group 737" style="width:489.737pt;height:0.600166pt;mso-position-horizontal-relative:char;mso-position-vertical-relative:line" coordsize="62196,76">
-                <v:shape id="Shape 991" style="position:absolute;width:62196;height:91;left:0;top:0;" coordsize="6219655,9144" path="m0,0l6219655,0l6219655,9144l0,9144l0,0">
-                  <v:stroke on="false" weight="0pt" color="#000000" opacity="0" miterlimit="10" joinstyle="miter" endcap="flat"/>
-                  <v:fill on="true" color="#eeeeee"/>
+          <mc:Fallback>
+            <w:pict>
+              <v:group w14:anchorId="32CDAE5A" id="Group 737" o:spid="_x0000_s1026" style="width:489.75pt;height:.6pt;mso-position-horizontal-relative:char;mso-position-vertical-relative:line" coordsize="62196,76" o:gfxdata="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">
+                <v:shape id="Shape 990" o:spid="_x0000_s1027" style="position:absolute;width:62196;height:91;visibility:visible;mso-wrap-style:square;v-text-anchor:top" coordsize="6219655,9144" o:gfxdata="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" path="m,l6219655,r,9144l,9144,,e" fillcolor="#eee" stroked="f" strokeweight="0">
+                  <v:stroke miterlimit="83231f" joinstyle="miter"/>
+                  <v:path arrowok="t" textboxrect="0,0,6219655,9144"/>
                 </v:shape>
+                <w10:anchorlock/>
               </v:group>
             </w:pict>
           </mc:Fallback>
@@ -149,30 +131,184 @@
     <w:p>
       <w:pPr>
         <w:pStyle w:val="Ttulo1"/>
-        <w:spacing w:line="240" w:lineRule="auto"/>
+        <w:spacing w:line="276" w:lineRule="auto"/>
         <w:ind w:left="-5"/>
-      </w:pPr>
-      <w:r>
+        <w:rPr>
+          <w:b/>
+          <w:bCs/>
+        </w:rPr>
+      </w:pPr>
+      <w:r>
+        <w:rPr>
+          <w:b/>
+          <w:bCs/>
+        </w:rPr>
         <w:t>Dados pessoais</w:t>
       </w:r>
     </w:p>
     <w:p>
       <w:pPr>
-        <w:spacing w:after="0" w:line="276" w:lineRule="auto"/>
-        <w:rPr>
-          <w:sz w:val="22"/>
+        <w:spacing w:after="0" w:line="360" w:lineRule="auto"/>
+        <w:ind w:left="-5" w:firstLine="1445"/>
+        <w:rPr>
+          <w:sz w:val="22"/>
+          <w:szCs w:val="20"/>
         </w:rPr>
       </w:pPr>
       <w:r>
         <w:rPr>
           <w:b/>
           <w:sz w:val="22"/>
+          <w:szCs w:val="20"/>
+        </w:rPr>
+        <w:t>Estado civil:</w:t>
+      </w:r>
+      <w:r>
+        <w:rPr>
+          <w:sz w:val="22"/>
+          <w:szCs w:val="20"/>
+        </w:rPr>
+        <w:t xml:space="preserve"> Solteiro</w:t>
+      </w:r>
+    </w:p>
+    <w:p>
+      <w:pPr>
+        <w:spacing w:after="0" w:line="360" w:lineRule="auto"/>
+        <w:ind w:firstLine="1445"/>
+        <w:rPr>
+          <w:b/>
+          <w:sz w:val="22"/>
+          <w:szCs w:val="20"/>
+        </w:rPr>
+      </w:pPr>
+      <w:r>
+        <w:rPr>
+          <w:b/>
+          <w:sz w:val="22"/>
+          <w:szCs w:val="20"/>
+        </w:rPr>
+        <w:t xml:space="preserve">Nascimento: </w:t>
+      </w:r>
+      <w:r>
+        <w:rPr>
+          <w:bCs/>
+          <w:sz w:val="22"/>
+          <w:szCs w:val="20"/>
+        </w:rPr>
+        <w:t>25/02/2000</w:t>
+      </w:r>
+    </w:p>
+    <w:p>
+      <w:pPr>
+        <w:spacing w:after="0" w:line="360" w:lineRule="auto"/>
+        <w:ind w:left="-5" w:firstLine="1445"/>
+        <w:rPr>
+          <w:sz w:val="22"/>
+          <w:szCs w:val="20"/>
+        </w:rPr>
+      </w:pPr>
+      <w:r>
+        <w:rPr>
+          <w:b/>
+          <w:sz w:val="22"/>
+          <w:szCs w:val="20"/>
+        </w:rPr>
+        <w:t>Endereço:</w:t>
+      </w:r>
+      <w:r>
+        <w:rPr>
+          <w:sz w:val="22"/>
+          <w:szCs w:val="20"/>
+        </w:rPr>
+        <w:t xml:space="preserve"> Rua dos Estudantes 348,  Jardim </w:t>
+      </w:r>
+      <w:proofErr w:type="spellStart"/>
+      <w:r>
+        <w:rPr>
+          <w:sz w:val="22"/>
+          <w:szCs w:val="20"/>
+        </w:rPr>
+        <w:t>Itaquá</w:t>
+      </w:r>
+      <w:proofErr w:type="spellEnd"/>
+      <w:r>
+        <w:rPr>
+          <w:sz w:val="22"/>
+          <w:szCs w:val="20"/>
+        </w:rPr>
+        <w:t>, Itaquaquecetuba - SP</w:t>
+      </w:r>
+    </w:p>
+    <w:p>
+      <w:pPr>
+        <w:spacing w:after="0" w:line="360" w:lineRule="auto"/>
+        <w:ind w:firstLine="1445"/>
+        <w:rPr>
+          <w:b/>
+          <w:sz w:val="22"/>
+          <w:szCs w:val="20"/>
+        </w:rPr>
+      </w:pPr>
+      <w:r>
+        <w:rPr>
+          <w:b/>
+          <w:sz w:val="22"/>
+          <w:szCs w:val="20"/>
+        </w:rPr>
+        <w:t>Telefone:</w:t>
+      </w:r>
+      <w:r>
+        <w:rPr>
+          <w:sz w:val="22"/>
+          <w:szCs w:val="20"/>
+        </w:rPr>
+        <w:t xml:space="preserve"> (11) 4732-7109 | </w:t>
+      </w:r>
+      <w:r>
+        <w:rPr>
+          <w:b/>
+          <w:sz w:val="22"/>
+          <w:szCs w:val="20"/>
+        </w:rPr>
+        <w:t>Celular:</w:t>
+      </w:r>
+      <w:r>
+        <w:rPr>
+          <w:sz w:val="22"/>
+          <w:szCs w:val="20"/>
+        </w:rPr>
+        <w:t xml:space="preserve"> (11) 97045-2127 (Tim)</w:t>
+      </w:r>
+      <w:r>
+        <w:rPr>
+          <w:b/>
+          <w:sz w:val="22"/>
+          <w:szCs w:val="20"/>
+        </w:rPr>
+        <w:t xml:space="preserve"> </w:t>
+      </w:r>
+    </w:p>
+    <w:p>
+      <w:pPr>
+        <w:spacing w:after="0" w:line="360" w:lineRule="auto"/>
+        <w:ind w:firstLine="1445"/>
+        <w:rPr>
+          <w:sz w:val="22"/>
+          <w:szCs w:val="20"/>
+        </w:rPr>
+      </w:pPr>
+      <w:r>
+        <w:rPr>
+          <w:b/>
+          <w:sz w:val="22"/>
+          <w:szCs w:val="20"/>
         </w:rPr>
         <w:t>E-mail:</w:t>
       </w:r>
       <w:r>
         <w:rPr>
           <w:sz w:val="22"/>
+          <w:szCs w:val="20"/>
         </w:rPr>
         <w:t xml:space="preserve"> </w:t>
       </w:r>
@@ -180,820 +316,743 @@
         <w:r>
           <w:rPr>
             <w:sz w:val="22"/>
+            <w:szCs w:val="20"/>
           </w:rPr>
           <w:t>pedro.freitas14@fatec.sp.gov.br</w:t>
         </w:r>
       </w:hyperlink>
-      <w:r>
-        <w:rPr>
-          <w:sz w:val="22"/>
-        </w:rPr>
-        <w:t xml:space="preserve"> | </w:t>
-      </w:r>
+    </w:p>
+    <w:p>
+      <w:pPr>
+        <w:spacing w:after="360" w:line="360" w:lineRule="auto"/>
+        <w:ind w:firstLine="1445"/>
+        <w:rPr>
+          <w:sz w:val="20"/>
+          <w:szCs w:val="20"/>
+        </w:rPr>
+      </w:pPr>
       <w:r>
         <w:rPr>
           <w:b/>
           <w:bCs/>
           <w:sz w:val="22"/>
+          <w:szCs w:val="20"/>
         </w:rPr>
         <w:t>Site:</w:t>
       </w:r>
       <w:r>
         <w:rPr>
-          <w:sz w:val="22"/>
+          <w:color w:val="0070C0"/>
+          <w:sz w:val="22"/>
+          <w:szCs w:val="20"/>
         </w:rPr>
         <w:t xml:space="preserve"> </w:t>
       </w:r>
-      <w:hyperlink r:id="rId7" w:history="1">
-        <w:r>
-          <w:rPr>
-            <w:sz w:val="22"/>
-          </w:rPr>
-          <w:t>impedrof.github.io/</w:t>
-        </w:r>
-        <w:proofErr w:type="spellStart"/>
-        <w:r>
-          <w:rPr>
-            <w:sz w:val="22"/>
-          </w:rPr>
-          <w:t>curriculoOn</w:t>
-        </w:r>
-        <w:proofErr w:type="spellEnd"/>
-        <w:r>
-          <w:rPr>
-            <w:sz w:val="22"/>
-          </w:rPr>
-          <w:t>/</w:t>
-        </w:r>
-      </w:hyperlink>
+      <w:r>
+        <w:rPr>
+          <w:b/>
+          <w:bCs/>
+          <w:color w:val="0070C0"/>
+          <w:sz w:val="22"/>
+          <w:szCs w:val="20"/>
+        </w:rPr>
+        <w:fldChar w:fldCharType="begin"/>
+      </w:r>
+      <w:r>
+        <w:rPr>
+          <w:b/>
+          <w:bCs/>
+          <w:color w:val="0070C0"/>
+          <w:sz w:val="22"/>
+          <w:szCs w:val="20"/>
+        </w:rPr>
+        <w:instrText xml:space="preserve"> HYPERLINK "https://impedrof.github.io/curriculoOn/" </w:instrText>
+      </w:r>
+      <w:r>
+        <w:rPr>
+          <w:b/>
+          <w:bCs/>
+          <w:color w:val="0070C0"/>
+          <w:sz w:val="22"/>
+          <w:szCs w:val="20"/>
+        </w:rPr>
+      </w:r>
+      <w:r>
+        <w:rPr>
+          <w:b/>
+          <w:bCs/>
+          <w:color w:val="0070C0"/>
+          <w:sz w:val="22"/>
+          <w:szCs w:val="20"/>
+        </w:rPr>
+        <w:fldChar w:fldCharType="separate"/>
+      </w:r>
+      <w:r>
+        <w:rPr>
+          <w:rStyle w:val="Hyperlink"/>
+          <w:b/>
+          <w:bCs/>
+          <w:color w:val="0070C0"/>
+          <w:sz w:val="22"/>
+          <w:szCs w:val="20"/>
+        </w:rPr>
+        <w:t>impedrof.github</w:t>
+      </w:r>
+      <w:r>
+        <w:rPr>
+          <w:rStyle w:val="Hyperlink"/>
+          <w:b/>
+          <w:bCs/>
+          <w:color w:val="0070C0"/>
+          <w:sz w:val="22"/>
+          <w:szCs w:val="20"/>
+        </w:rPr>
+        <w:t>.</w:t>
+      </w:r>
+      <w:r>
+        <w:rPr>
+          <w:rStyle w:val="Hyperlink"/>
+          <w:b/>
+          <w:bCs/>
+          <w:color w:val="0070C0"/>
+          <w:sz w:val="22"/>
+          <w:szCs w:val="20"/>
+        </w:rPr>
+        <w:t>io/</w:t>
+      </w:r>
+      <w:proofErr w:type="spellStart"/>
+      <w:r>
+        <w:rPr>
+          <w:rStyle w:val="Hyperlink"/>
+          <w:b/>
+          <w:bCs/>
+          <w:color w:val="0070C0"/>
+          <w:sz w:val="22"/>
+          <w:szCs w:val="20"/>
+        </w:rPr>
+        <w:t>curriculoOn</w:t>
+      </w:r>
+      <w:proofErr w:type="spellEnd"/>
+      <w:r>
+        <w:rPr>
+          <w:rStyle w:val="Hyperlink"/>
+          <w:b/>
+          <w:bCs/>
+          <w:color w:val="0070C0"/>
+          <w:sz w:val="22"/>
+          <w:szCs w:val="20"/>
+        </w:rPr>
+        <w:t>/</w:t>
+      </w:r>
+      <w:r>
+        <w:rPr>
+          <w:b/>
+          <w:bCs/>
+          <w:color w:val="0070C0"/>
+          <w:sz w:val="22"/>
+          <w:szCs w:val="20"/>
+        </w:rPr>
+        <w:fldChar w:fldCharType="end"/>
+      </w:r>
     </w:p>
     <w:p>
       <w:pPr>
-        <w:spacing w:after="0" w:line="276" w:lineRule="auto"/>
-        <w:rPr>
-          <w:sz w:val="22"/>
-        </w:rPr>
-      </w:pPr>
-      <w:r>
+        <w:pStyle w:val="Ttulo1"/>
+        <w:spacing w:line="276" w:lineRule="auto"/>
+        <w:ind w:left="-5"/>
         <w:rPr>
           <w:b/>
-          <w:sz w:val="22"/>
-        </w:rPr>
-        <w:t>Telefone:</w:t>
-      </w:r>
-      <w:r>
-        <w:rPr>
-          <w:sz w:val="22"/>
-        </w:rPr>
-        <w:t xml:space="preserve"> (</w:t>
-      </w:r>
-      <w:r>
-        <w:rPr>
-          <w:sz w:val="22"/>
-        </w:rPr>
-        <w:t>11</w:t>
-      </w:r>
-      <w:r>
-        <w:rPr>
-          <w:sz w:val="22"/>
-        </w:rPr>
-        <w:t xml:space="preserve">) </w:t>
-      </w:r>
-      <w:r>
-        <w:rPr>
-          <w:sz w:val="22"/>
-        </w:rPr>
-        <w:t>4732</w:t>
-      </w:r>
-      <w:r>
-        <w:rPr>
-          <w:sz w:val="22"/>
-        </w:rPr>
-        <w:t>-</w:t>
-      </w:r>
-      <w:r>
-        <w:rPr>
-          <w:sz w:val="22"/>
-        </w:rPr>
-        <w:t>7109</w:t>
-      </w:r>
-      <w:r>
-        <w:rPr>
-          <w:sz w:val="22"/>
-        </w:rPr>
-        <w:t xml:space="preserve"> | </w:t>
-      </w:r>
-      <w:bookmarkStart w:id="0" w:name="_GoBack"/>
-      <w:bookmarkEnd w:id="0"/>
+          <w:bCs/>
+        </w:rPr>
+      </w:pPr>
       <w:r>
         <w:rPr>
           <w:b/>
-          <w:sz w:val="22"/>
-        </w:rPr>
-        <w:t>Celular:</w:t>
-      </w:r>
-      <w:r>
-        <w:rPr>
-          <w:sz w:val="22"/>
-        </w:rPr>
-        <w:t xml:space="preserve"> (11) 97045-2127</w:t>
-      </w:r>
-      <w:r>
-        <w:rPr>
-          <w:sz w:val="22"/>
-        </w:rPr>
-        <w:t xml:space="preserve"> (Tim)</w:t>
+          <w:bCs/>
+        </w:rPr>
+        <w:t>Formação</w:t>
       </w:r>
     </w:p>
     <w:p>
       <w:pPr>
-        <w:spacing w:after="0" w:line="276" w:lineRule="auto"/>
-        <w:ind w:left="-5"/>
-        <w:rPr>
-          <w:sz w:val="22"/>
-        </w:rPr>
-      </w:pPr>
-      <w:r>
-        <w:rPr>
-          <w:b/>
-          <w:sz w:val="22"/>
-        </w:rPr>
-        <w:t>Endereço:</w:t>
-      </w:r>
-      <w:r>
-        <w:rPr>
-          <w:sz w:val="22"/>
-        </w:rPr>
-        <w:t xml:space="preserve"> Rua dos Estudantes</w:t>
-      </w:r>
-      <w:r>
-        <w:rPr>
-          <w:sz w:val="22"/>
-        </w:rPr>
-        <w:t xml:space="preserve">, </w:t>
-      </w:r>
-      <w:r>
-        <w:rPr>
-          <w:b/>
-          <w:sz w:val="22"/>
-        </w:rPr>
-        <w:t>Nº:</w:t>
-      </w:r>
-      <w:r>
-        <w:rPr>
-          <w:sz w:val="22"/>
-        </w:rPr>
-        <w:t xml:space="preserve"> </w:t>
-      </w:r>
-      <w:r>
-        <w:rPr>
-          <w:sz w:val="22"/>
-        </w:rPr>
-        <w:t>348</w:t>
-      </w:r>
-      <w:r>
-        <w:rPr>
-          <w:sz w:val="22"/>
-        </w:rPr>
-        <w:t xml:space="preserve">, </w:t>
-      </w:r>
-      <w:r>
-        <w:rPr>
-          <w:b/>
-          <w:sz w:val="22"/>
-        </w:rPr>
-        <w:t>Bairro:</w:t>
-      </w:r>
-      <w:r>
-        <w:rPr>
-          <w:sz w:val="22"/>
-        </w:rPr>
-        <w:t xml:space="preserve"> </w:t>
-      </w:r>
-      <w:r>
-        <w:rPr>
-          <w:sz w:val="22"/>
-        </w:rPr>
-        <w:t xml:space="preserve">Jardim </w:t>
-      </w:r>
-      <w:proofErr w:type="spellStart"/>
-      <w:r>
-        <w:rPr>
-          <w:sz w:val="22"/>
-        </w:rPr>
-        <w:t>Itaqu</w:t>
-      </w:r>
-      <w:r>
-        <w:rPr>
-          <w:sz w:val="22"/>
-        </w:rPr>
-        <w:t>á</w:t>
-      </w:r>
-      <w:proofErr w:type="spellEnd"/>
-      <w:r>
-        <w:rPr>
-          <w:sz w:val="22"/>
-        </w:rPr>
-        <w:t xml:space="preserve">, </w:t>
-      </w:r>
-      <w:r>
-        <w:rPr>
-          <w:b/>
-          <w:sz w:val="22"/>
-        </w:rPr>
-        <w:t>CEP:</w:t>
-      </w:r>
-      <w:r>
-        <w:rPr>
-          <w:sz w:val="22"/>
-        </w:rPr>
-        <w:t xml:space="preserve"> 08580130</w:t>
-      </w:r>
-      <w:r>
-        <w:rPr>
-          <w:sz w:val="22"/>
-        </w:rPr>
-        <w:t>,</w:t>
+        <w:pStyle w:val="Objetivo"/>
+        <w:spacing w:after="360" w:line="276" w:lineRule="auto"/>
+        <w:ind w:left="1440"/>
+        <w:rPr>
+          <w:rFonts w:asciiTheme="minorHAnsi" w:eastAsiaTheme="minorEastAsia" w:hAnsiTheme="minorHAnsi" w:cstheme="minorBidi"/>
+          <w:szCs w:val="22"/>
+          <w:lang w:eastAsia="pt-BR"/>
+        </w:rPr>
+      </w:pPr>
+      <w:r>
+        <w:rPr>
+          <w:rFonts w:asciiTheme="minorHAnsi" w:eastAsiaTheme="minorEastAsia" w:hAnsiTheme="minorHAnsi" w:cstheme="minorBidi"/>
+          <w:szCs w:val="22"/>
+          <w:lang w:eastAsia="pt-BR"/>
+        </w:rPr>
+        <w:t>Gestão de Tecnologia da Informação – FATEC ITAQUAQUECETUBA (Em curso 2018-2021)</w:t>
       </w:r>
     </w:p>
     <w:p>
       <w:pPr>
-        <w:spacing w:after="120" w:line="276" w:lineRule="auto"/>
-        <w:ind w:left="-5"/>
-        <w:rPr>
-          <w:sz w:val="22"/>
-        </w:rPr>
-      </w:pPr>
-      <w:r>
+        <w:pStyle w:val="Ttulo1"/>
+        <w:spacing w:before="120" w:line="276" w:lineRule="auto"/>
         <w:rPr>
           <w:b/>
-          <w:sz w:val="22"/>
-        </w:rPr>
-        <w:t>Município:</w:t>
-      </w:r>
-      <w:r>
-        <w:rPr>
-          <w:sz w:val="22"/>
-        </w:rPr>
-        <w:t xml:space="preserve"> Itaquaquecetuba</w:t>
-      </w:r>
-      <w:r>
-        <w:rPr>
-          <w:sz w:val="22"/>
-        </w:rPr>
-        <w:t xml:space="preserve"> - </w:t>
-      </w:r>
-      <w:r>
-        <w:rPr>
-          <w:sz w:val="22"/>
-        </w:rPr>
-        <w:t>São Paulo</w:t>
+          <w:bCs/>
+        </w:rPr>
+      </w:pPr>
+      <w:r>
+        <w:rPr>
+          <w:b/>
+          <w:bCs/>
+        </w:rPr>
+        <w:t>Cursos Extracurriculares</w:t>
       </w:r>
     </w:p>
     <w:p>
       <w:pPr>
-        <w:pStyle w:val="Ttulo1"/>
-        <w:spacing w:line="240" w:lineRule="auto"/>
-        <w:ind w:left="-5"/>
-      </w:pPr>
-      <w:r>
-        <w:t>Objetivos</w:t>
+        <w:tabs>
+          <w:tab w:val="left" w:pos="1170"/>
+        </w:tabs>
+        <w:spacing w:after="100" w:line="360" w:lineRule="auto"/>
+        <w:ind w:right="54" w:firstLine="1440"/>
+        <w:jc w:val="both"/>
+        <w:rPr>
+          <w:sz w:val="22"/>
+          <w:szCs w:val="22"/>
+        </w:rPr>
+      </w:pPr>
+      <w:r>
+        <w:rPr>
+          <w:sz w:val="22"/>
+          <w:szCs w:val="22"/>
+        </w:rPr>
+        <w:t>Curso de Algoritmo - Curso em Vídeo</w:t>
+      </w:r>
+      <w:r>
+        <w:rPr>
+          <w:sz w:val="22"/>
+          <w:szCs w:val="22"/>
+        </w:rPr>
+        <w:t xml:space="preserve"> – 40 horas</w:t>
+      </w:r>
+      <w:r>
+        <w:rPr>
+          <w:sz w:val="22"/>
+          <w:szCs w:val="22"/>
+        </w:rPr>
+        <w:t>;</w:t>
       </w:r>
     </w:p>
     <w:p>
       <w:pPr>
-        <w:spacing w:after="120"/>
-        <w:ind w:left="-5"/>
-        <w:rPr>
-          <w:sz w:val="22"/>
-        </w:rPr>
-      </w:pPr>
-      <w:r>
-        <w:rPr>
-          <w:sz w:val="22"/>
-        </w:rPr>
-        <w:t>Procuro por experiência</w:t>
-      </w:r>
-      <w:r>
-        <w:rPr>
-          <w:sz w:val="22"/>
-        </w:rPr>
-        <w:t xml:space="preserve"> e desenvolvimento profissional.</w:t>
+        <w:tabs>
+          <w:tab w:val="left" w:pos="1170"/>
+        </w:tabs>
+        <w:spacing w:after="100" w:line="360" w:lineRule="auto"/>
+        <w:ind w:right="54" w:firstLine="1440"/>
+        <w:jc w:val="both"/>
+        <w:rPr>
+          <w:sz w:val="22"/>
+          <w:szCs w:val="22"/>
+        </w:rPr>
+      </w:pPr>
+      <w:r>
+        <w:rPr>
+          <w:sz w:val="22"/>
+          <w:szCs w:val="22"/>
+        </w:rPr>
+        <w:t xml:space="preserve">C# primeiros passos: Lógica de Programação e Algoritmos </w:t>
+      </w:r>
+      <w:r>
+        <w:rPr>
+          <w:sz w:val="22"/>
+          <w:szCs w:val="22"/>
+        </w:rPr>
+        <w:t>–</w:t>
+      </w:r>
+      <w:r>
+        <w:rPr>
+          <w:sz w:val="22"/>
+          <w:szCs w:val="22"/>
+        </w:rPr>
+        <w:t xml:space="preserve"> </w:t>
+      </w:r>
+      <w:proofErr w:type="spellStart"/>
+      <w:r>
+        <w:rPr>
+          <w:sz w:val="22"/>
+          <w:szCs w:val="22"/>
+        </w:rPr>
+        <w:t>Udemy</w:t>
+      </w:r>
+      <w:proofErr w:type="spellEnd"/>
+      <w:r>
+        <w:rPr>
+          <w:sz w:val="22"/>
+          <w:szCs w:val="22"/>
+        </w:rPr>
+        <w:t xml:space="preserve"> - </w:t>
+      </w:r>
+      <w:r>
+        <w:rPr>
+          <w:sz w:val="22"/>
+          <w:szCs w:val="22"/>
+        </w:rPr>
+        <w:t>7 horas</w:t>
+      </w:r>
+      <w:r>
+        <w:rPr>
+          <w:sz w:val="22"/>
+          <w:szCs w:val="22"/>
+        </w:rPr>
+        <w:t>;</w:t>
+      </w:r>
+      <w:r>
+        <w:rPr>
+          <w:sz w:val="22"/>
+          <w:szCs w:val="22"/>
+        </w:rPr>
+        <w:t xml:space="preserve"> </w:t>
       </w:r>
     </w:p>
     <w:p>
       <w:pPr>
-        <w:pStyle w:val="Ttulo1"/>
-        <w:spacing w:line="240" w:lineRule="auto"/>
-        <w:ind w:left="-5"/>
-      </w:pPr>
-      <w:r>
-        <w:t>Áreas de interesse</w:t>
+        <w:tabs>
+          <w:tab w:val="left" w:pos="1170"/>
+        </w:tabs>
+        <w:spacing w:after="100" w:line="360" w:lineRule="auto"/>
+        <w:ind w:right="54" w:firstLine="1440"/>
+        <w:jc w:val="both"/>
+        <w:rPr>
+          <w:sz w:val="22"/>
+          <w:szCs w:val="22"/>
+          <w:lang w:val="en-US"/>
+        </w:rPr>
+      </w:pPr>
+      <w:r>
+        <w:rPr>
+          <w:sz w:val="22"/>
+          <w:szCs w:val="22"/>
+        </w:rPr>
+        <w:t xml:space="preserve">Desenvolvimento Web Completo 2.0 - </w:t>
+      </w:r>
+      <w:proofErr w:type="spellStart"/>
+      <w:r>
+        <w:rPr>
+          <w:sz w:val="22"/>
+          <w:szCs w:val="22"/>
+        </w:rPr>
+        <w:t>Udemy</w:t>
+      </w:r>
+      <w:proofErr w:type="spellEnd"/>
+      <w:r>
+        <w:rPr>
+          <w:sz w:val="22"/>
+          <w:szCs w:val="22"/>
+        </w:rPr>
+        <w:t xml:space="preserve"> -</w:t>
+      </w:r>
+      <w:r>
+        <w:rPr>
+          <w:rFonts w:ascii="Helvetica" w:hAnsi="Helvetica"/>
+          <w:color w:val="29303B"/>
+          <w:szCs w:val="22"/>
+          <w:shd w:val="clear" w:color="auto" w:fill="FFFFFF"/>
+        </w:rPr>
+        <w:t xml:space="preserve"> </w:t>
+      </w:r>
+      <w:r>
+        <w:rPr>
+          <w:sz w:val="22"/>
+          <w:szCs w:val="22"/>
+        </w:rPr>
+        <w:t>108 horas</w:t>
+      </w:r>
+      <w:r>
+        <w:rPr>
+          <w:sz w:val="22"/>
+          <w:szCs w:val="22"/>
+        </w:rPr>
+        <w:t>;</w:t>
       </w:r>
     </w:p>
     <w:p>
       <w:pPr>
-        <w:pStyle w:val="PargrafodaLista"/>
-        <w:numPr>
-          <w:ilvl w:val="0"/>
-          <w:numId w:val="1"/>
-        </w:numPr>
         <w:tabs>
-          <w:tab w:val="center" w:pos="1965"/>
+          <w:tab w:val="left" w:pos="1170"/>
         </w:tabs>
-        <w:spacing w:after="120"/>
-        <w:rPr>
-          <w:sz w:val="22"/>
-        </w:rPr>
-      </w:pPr>
-      <w:r>
-        <w:rPr>
-          <w:sz w:val="22"/>
-        </w:rPr>
-        <w:t>À disponibilidade da empresa.</w:t>
+        <w:spacing w:after="100" w:line="360" w:lineRule="auto"/>
+        <w:ind w:right="54" w:firstLine="1440"/>
+        <w:jc w:val="both"/>
+        <w:rPr>
+          <w:sz w:val="22"/>
+          <w:szCs w:val="22"/>
+          <w:lang w:val="en-US"/>
+        </w:rPr>
+      </w:pPr>
+      <w:r>
+        <w:rPr>
+          <w:sz w:val="22"/>
+          <w:szCs w:val="22"/>
+          <w:lang w:val="en-US"/>
+        </w:rPr>
+        <w:t>The Complete JavaScript Course 2019: Build Real Projects!</w:t>
+      </w:r>
+      <w:r>
+        <w:rPr>
+          <w:sz w:val="22"/>
+          <w:szCs w:val="22"/>
+          <w:lang w:val="en-US"/>
+        </w:rPr>
+        <w:t xml:space="preserve"> </w:t>
+      </w:r>
+      <w:r>
+        <w:rPr>
+          <w:sz w:val="22"/>
+          <w:szCs w:val="22"/>
+          <w:lang w:val="en-US"/>
+        </w:rPr>
+        <w:t xml:space="preserve">- Udemy </w:t>
+      </w:r>
+      <w:r>
+        <w:rPr>
+          <w:sz w:val="22"/>
+          <w:szCs w:val="22"/>
+          <w:lang w:val="en-US"/>
+        </w:rPr>
+        <w:t xml:space="preserve">- </w:t>
+      </w:r>
+      <w:r>
+        <w:rPr>
+          <w:sz w:val="22"/>
+          <w:szCs w:val="22"/>
+          <w:lang w:val="en-US"/>
+        </w:rPr>
+        <w:t>28 horas</w:t>
+      </w:r>
+      <w:r>
+        <w:rPr>
+          <w:sz w:val="22"/>
+          <w:szCs w:val="22"/>
+          <w:lang w:val="en-US"/>
+        </w:rPr>
+        <w:t>;</w:t>
       </w:r>
     </w:p>
     <w:p>
       <w:pPr>
-        <w:pStyle w:val="Ttulo1"/>
-        <w:spacing w:line="240" w:lineRule="auto"/>
-        <w:ind w:left="-5"/>
-      </w:pPr>
-      <w:r>
-        <w:t>Resumo Profissional</w:t>
+        <w:tabs>
+          <w:tab w:val="left" w:pos="1170"/>
+        </w:tabs>
+        <w:spacing w:after="100" w:line="360" w:lineRule="auto"/>
+        <w:ind w:right="54" w:firstLine="1440"/>
+        <w:jc w:val="both"/>
+        <w:rPr>
+          <w:sz w:val="22"/>
+          <w:szCs w:val="22"/>
+        </w:rPr>
+      </w:pPr>
+      <w:r>
+        <w:rPr>
+          <w:sz w:val="22"/>
+          <w:szCs w:val="22"/>
+        </w:rPr>
+        <w:t>UML - Guia Básico para Análise e Projeto de Sistemas</w:t>
+      </w:r>
+      <w:r>
+        <w:rPr>
+          <w:sz w:val="22"/>
+          <w:szCs w:val="22"/>
+        </w:rPr>
+        <w:t xml:space="preserve"> </w:t>
+      </w:r>
+      <w:r>
+        <w:rPr>
+          <w:sz w:val="22"/>
+          <w:szCs w:val="22"/>
+        </w:rPr>
+        <w:t xml:space="preserve">- </w:t>
+      </w:r>
+      <w:proofErr w:type="spellStart"/>
+      <w:r>
+        <w:rPr>
+          <w:sz w:val="22"/>
+          <w:szCs w:val="22"/>
+        </w:rPr>
+        <w:t>Udemy</w:t>
+      </w:r>
+      <w:proofErr w:type="spellEnd"/>
+      <w:r>
+        <w:rPr>
+          <w:sz w:val="22"/>
+          <w:szCs w:val="22"/>
+        </w:rPr>
+        <w:t xml:space="preserve"> </w:t>
+      </w:r>
+      <w:r>
+        <w:rPr>
+          <w:sz w:val="22"/>
+          <w:szCs w:val="22"/>
+        </w:rPr>
+        <w:t xml:space="preserve">- </w:t>
+      </w:r>
+      <w:r>
+        <w:rPr>
+          <w:sz w:val="22"/>
+          <w:szCs w:val="22"/>
+        </w:rPr>
+        <w:t>4 horas</w:t>
+      </w:r>
+      <w:r>
+        <w:rPr>
+          <w:sz w:val="22"/>
+          <w:szCs w:val="22"/>
+        </w:rPr>
+        <w:t>;</w:t>
       </w:r>
     </w:p>
     <w:p>
       <w:pPr>
-        <w:spacing w:after="80"/>
-        <w:ind w:left="-5"/>
-        <w:rPr>
-          <w:sz w:val="22"/>
-        </w:rPr>
-      </w:pPr>
-      <w:r>
-        <w:rPr>
-          <w:sz w:val="22"/>
-        </w:rPr>
-        <w:t xml:space="preserve">Estudo </w:t>
-      </w:r>
-      <w:r>
-        <w:rPr>
-          <w:sz w:val="22"/>
-        </w:rPr>
-        <w:t xml:space="preserve">diariamente </w:t>
-      </w:r>
-      <w:r>
-        <w:rPr>
-          <w:sz w:val="22"/>
-        </w:rPr>
-        <w:t xml:space="preserve">para </w:t>
-      </w:r>
-      <w:r>
-        <w:rPr>
-          <w:sz w:val="22"/>
-        </w:rPr>
-        <w:t>me inserir no mercado de trabalho</w:t>
-      </w:r>
-      <w:r>
-        <w:rPr>
-          <w:sz w:val="22"/>
-        </w:rPr>
-        <w:t>.</w:t>
-      </w:r>
-      <w:r>
-        <w:rPr>
-          <w:sz w:val="22"/>
-        </w:rPr>
-        <w:t xml:space="preserve"> </w:t>
-      </w:r>
-      <w:r>
-        <w:rPr>
-          <w:sz w:val="22"/>
-        </w:rPr>
-        <w:t>S</w:t>
-      </w:r>
-      <w:r>
-        <w:rPr>
-          <w:sz w:val="22"/>
-        </w:rPr>
-        <w:t>ou extremamente focado, busco atingir meus objetos com efetividade. G</w:t>
-      </w:r>
-      <w:r>
-        <w:rPr>
-          <w:sz w:val="22"/>
-        </w:rPr>
-        <w:t>osto de evoluir e me sentir útil naquilo que faço. Cumpro com minhas responsabilidades e procuro sempre corresponder às expectativas impostas sobre mim.</w:t>
+        <w:tabs>
+          <w:tab w:val="left" w:pos="1170"/>
+        </w:tabs>
+        <w:spacing w:after="100" w:line="360" w:lineRule="auto"/>
+        <w:ind w:right="54" w:firstLine="1440"/>
+        <w:jc w:val="both"/>
+        <w:rPr>
+          <w:sz w:val="22"/>
+          <w:szCs w:val="22"/>
+        </w:rPr>
+      </w:pPr>
+      <w:r>
+        <w:rPr>
+          <w:sz w:val="22"/>
+          <w:szCs w:val="22"/>
+        </w:rPr>
+        <w:t>Curso de MySQL</w:t>
+      </w:r>
+      <w:r>
+        <w:rPr>
+          <w:sz w:val="22"/>
+          <w:szCs w:val="22"/>
+        </w:rPr>
+        <w:t xml:space="preserve"> – Curso em Vídeo – 40 horas;</w:t>
       </w:r>
     </w:p>
     <w:p>
       <w:pPr>
-        <w:spacing w:after="80"/>
-        <w:ind w:left="-5"/>
-        <w:rPr>
-          <w:sz w:val="22"/>
-        </w:rPr>
-      </w:pPr>
-      <w:r>
-        <w:rPr>
-          <w:sz w:val="22"/>
-        </w:rPr>
-        <w:t>Estou cursando o terceiro semestre de Gestão da Tecnologia da Informação, na Faculdade de Tecnologia de Itaquaquecetuba – FATEC, com previsão de término em Junho de 2021.</w:t>
+        <w:tabs>
+          <w:tab w:val="left" w:pos="1170"/>
+        </w:tabs>
+        <w:spacing w:after="360" w:line="360" w:lineRule="auto"/>
+        <w:ind w:right="54" w:firstLine="1440"/>
+        <w:rPr>
+          <w:sz w:val="22"/>
+          <w:szCs w:val="22"/>
+        </w:rPr>
+      </w:pPr>
+      <w:r>
+        <w:rPr>
+          <w:sz w:val="22"/>
+          <w:szCs w:val="22"/>
+        </w:rPr>
+        <w:t>Curso de POO Java</w:t>
+      </w:r>
+      <w:r>
+        <w:rPr>
+          <w:sz w:val="22"/>
+          <w:szCs w:val="22"/>
+        </w:rPr>
+        <w:t xml:space="preserve"> </w:t>
+      </w:r>
+      <w:r>
+        <w:rPr>
+          <w:sz w:val="22"/>
+          <w:szCs w:val="22"/>
+        </w:rPr>
+        <w:t>–</w:t>
+      </w:r>
+      <w:r>
+        <w:rPr>
+          <w:sz w:val="22"/>
+          <w:szCs w:val="22"/>
+        </w:rPr>
+        <w:t xml:space="preserve"> </w:t>
+      </w:r>
+      <w:r>
+        <w:rPr>
+          <w:sz w:val="22"/>
+          <w:szCs w:val="22"/>
+        </w:rPr>
+        <w:t>Curso em Vídeo – 40 horas;</w:t>
       </w:r>
     </w:p>
     <w:p>
       <w:pPr>
-        <w:spacing w:after="120"/>
-        <w:ind w:left="-5"/>
-        <w:rPr>
-          <w:sz w:val="22"/>
-        </w:rPr>
-      </w:pPr>
-      <w:r>
-        <w:rPr>
-          <w:sz w:val="22"/>
-        </w:rPr>
-        <w:t>Estudando em casa, através de cursos online, fóruns e sites, tenho muito contato com a língua inglesa, já que a maioria dos sites de tutoriais não estão traduzidos para o português.</w:t>
+        <w:pStyle w:val="Ttulo1"/>
+        <w:spacing w:before="120" w:line="276" w:lineRule="auto"/>
+        <w:rPr>
+          <w:b/>
+          <w:bCs/>
+        </w:rPr>
+      </w:pPr>
+      <w:r>
+        <w:rPr>
+          <w:b/>
+          <w:bCs/>
+        </w:rPr>
+        <w:t>Nível de Conhecimentos</w:t>
       </w:r>
     </w:p>
     <w:p>
       <w:pPr>
-        <w:pStyle w:val="Ttulo1"/>
-        <w:ind w:left="-5"/>
-      </w:pPr>
-      <w:r>
-        <w:t>Formação</w:t>
+        <w:tabs>
+          <w:tab w:val="left" w:pos="1170"/>
+        </w:tabs>
+        <w:spacing w:after="100" w:line="276" w:lineRule="auto"/>
+        <w:ind w:right="1741" w:firstLine="1440"/>
+        <w:jc w:val="both"/>
+        <w:rPr>
+          <w:sz w:val="24"/>
+          <w:szCs w:val="24"/>
+          <w:lang w:val="en-US"/>
+        </w:rPr>
+      </w:pPr>
+      <w:r>
+        <w:rPr>
+          <w:b/>
+          <w:bCs/>
+          <w:sz w:val="24"/>
+          <w:szCs w:val="24"/>
+          <w:lang w:val="en-US"/>
+        </w:rPr>
+        <w:t>Intermediário</w:t>
+      </w:r>
+      <w:r>
+        <w:rPr>
+          <w:sz w:val="24"/>
+          <w:szCs w:val="24"/>
+          <w:lang w:val="en-US"/>
+        </w:rPr>
+        <w:t>: HTML, CSS, PHP, C#</w:t>
+      </w:r>
+      <w:r>
+        <w:rPr>
+          <w:sz w:val="24"/>
+          <w:szCs w:val="24"/>
+          <w:lang w:val="en-US"/>
+        </w:rPr>
+        <w:t xml:space="preserve">, </w:t>
+      </w:r>
+      <w:r>
+        <w:rPr>
+          <w:sz w:val="24"/>
+          <w:szCs w:val="24"/>
+          <w:lang w:val="en-US"/>
+        </w:rPr>
+        <w:t>MySQL</w:t>
+      </w:r>
+      <w:r>
+        <w:rPr>
+          <w:sz w:val="24"/>
+          <w:szCs w:val="24"/>
+          <w:lang w:val="en-US"/>
+        </w:rPr>
+        <w:t>.</w:t>
       </w:r>
     </w:p>
     <w:p>
       <w:pPr>
-        <w:spacing w:after="99" w:line="259" w:lineRule="auto"/>
-        <w:ind w:left="-5"/>
-        <w:rPr>
-          <w:sz w:val="20"/>
+        <w:tabs>
+          <w:tab w:val="left" w:pos="1170"/>
+        </w:tabs>
+        <w:spacing w:after="360" w:line="360" w:lineRule="auto"/>
+        <w:ind w:right="1741" w:firstLine="1440"/>
+        <w:jc w:val="both"/>
+        <w:rPr>
+          <w:sz w:val="24"/>
+          <w:szCs w:val="24"/>
+          <w:lang w:val="en-US"/>
         </w:rPr>
       </w:pPr>
       <w:r>
         <w:rPr>
           <w:b/>
           <w:bCs/>
-          <w:sz w:val="26"/>
-        </w:rPr>
-        <w:t>Graduação</w:t>
+          <w:sz w:val="24"/>
+          <w:szCs w:val="24"/>
+          <w:lang w:val="en-US"/>
+        </w:rPr>
+        <w:t>Básico</w:t>
+      </w:r>
+      <w:r>
+        <w:rPr>
+          <w:sz w:val="24"/>
+          <w:szCs w:val="24"/>
+          <w:lang w:val="en-US"/>
+        </w:rPr>
+        <w:t>: Excel</w:t>
+      </w:r>
+      <w:r>
+        <w:rPr>
+          <w:sz w:val="24"/>
+          <w:szCs w:val="24"/>
+          <w:lang w:val="en-US"/>
+        </w:rPr>
+        <w:t>, Word, Power Point</w:t>
+      </w:r>
+      <w:r>
+        <w:rPr>
+          <w:sz w:val="24"/>
+          <w:szCs w:val="24"/>
+          <w:lang w:val="en-US"/>
+        </w:rPr>
+        <w:t>, Java, Git, JavaScript.</w:t>
       </w:r>
     </w:p>
     <w:p>
       <w:pPr>
-        <w:spacing w:after="100"/>
-        <w:ind w:left="-5" w:right="1741"/>
-        <w:rPr>
-          <w:sz w:val="22"/>
-        </w:rPr>
-      </w:pPr>
-      <w:r>
-        <w:rPr>
-          <w:sz w:val="22"/>
-        </w:rPr>
-        <w:t>Gestão da Tecnologia da Informação, Faculdade de Tecnologia de Itaquaquecetuba</w:t>
-      </w:r>
-      <w:r>
-        <w:rPr>
-          <w:sz w:val="22"/>
-        </w:rPr>
-        <w:t xml:space="preserve"> -Período</w:t>
-      </w:r>
-      <w:r>
-        <w:rPr>
-          <w:sz w:val="22"/>
-        </w:rPr>
-        <w:t xml:space="preserve"> </w:t>
-      </w:r>
-      <w:r>
-        <w:rPr>
-          <w:sz w:val="22"/>
-        </w:rPr>
-        <w:t xml:space="preserve">Matutino </w:t>
-      </w:r>
-      <w:r>
-        <w:rPr>
-          <w:sz w:val="22"/>
-        </w:rPr>
-        <w:t xml:space="preserve">- FATEC (Junho de 2021) </w:t>
-      </w:r>
-      <w:r>
-        <w:rPr>
-          <w:sz w:val="22"/>
-        </w:rPr>
-        <w:t>–</w:t>
-      </w:r>
-      <w:r>
-        <w:rPr>
-          <w:sz w:val="22"/>
-        </w:rPr>
-        <w:t xml:space="preserve"> Cursando</w:t>
-      </w:r>
-      <w:r>
-        <w:rPr>
-          <w:sz w:val="22"/>
-        </w:rPr>
-        <w:t xml:space="preserve"> </w:t>
-      </w:r>
-      <w:r>
-        <w:rPr>
-          <w:sz w:val="22"/>
-        </w:rPr>
-        <w:t>3</w:t>
-      </w:r>
-      <w:r>
-        <w:rPr>
-          <w:sz w:val="22"/>
-        </w:rPr>
-        <w:t>º semestre</w:t>
-      </w:r>
-      <w:r>
-        <w:rPr>
-          <w:sz w:val="22"/>
-        </w:rPr>
-        <w:t>.</w:t>
+        <w:pStyle w:val="Ttulo1"/>
+        <w:spacing w:after="10" w:line="276" w:lineRule="auto"/>
+        <w:ind w:left="-5"/>
+        <w:rPr>
+          <w:b/>
+          <w:bCs/>
+        </w:rPr>
+      </w:pPr>
+      <w:r>
+        <w:rPr>
+          <w:b/>
+          <w:bCs/>
+        </w:rPr>
+        <w:t>Idioma</w:t>
       </w:r>
     </w:p>
     <w:p>
       <w:pPr>
-        <w:pStyle w:val="Ttulo1"/>
-        <w:spacing w:after="10"/>
-        <w:ind w:left="-5"/>
-      </w:pPr>
-      <w:r>
-        <w:t>Idioma</w:t>
-      </w:r>
-    </w:p>
-    <w:tbl>
-      <w:tblPr>
-        <w:tblStyle w:val="TabelaSimples2"/>
-        <w:tblW w:w="9414" w:type="dxa"/>
-        <w:tblLook w:val="04A0" w:firstRow="1" w:lastRow="0" w:firstColumn="1" w:lastColumn="0" w:noHBand="0" w:noVBand="1"/>
-      </w:tblPr>
-      <w:tblGrid>
-        <w:gridCol w:w="2573"/>
-        <w:gridCol w:w="2077"/>
-        <w:gridCol w:w="1472"/>
-        <w:gridCol w:w="1686"/>
-        <w:gridCol w:w="1606"/>
-      </w:tblGrid>
-      <w:tr>
-        <w:trPr>
-          <w:cnfStyle w:val="100000000000" w:firstRow="1" w:lastRow="0" w:firstColumn="0" w:lastColumn="0" w:oddVBand="0" w:evenVBand="0" w:oddHBand="0" w:evenHBand="0" w:firstRowFirstColumn="0" w:firstRowLastColumn="0" w:lastRowFirstColumn="0" w:lastRowLastColumn="0"/>
-          <w:trHeight w:val="383"/>
-        </w:trPr>
-        <w:tc>
-          <w:tcPr>
-            <w:cnfStyle w:val="001000000000" w:firstRow="0" w:lastRow="0" w:firstColumn="1" w:lastColumn="0" w:oddVBand="0" w:evenVBand="0" w:oddHBand="0" w:evenHBand="0" w:firstRowFirstColumn="0" w:firstRowLastColumn="0" w:lastRowFirstColumn="0" w:lastRowLastColumn="0"/>
-            <w:tcW w:w="2573" w:type="dxa"/>
-          </w:tcPr>
-          <w:p>
-            <w:pPr>
-              <w:spacing w:after="0"/>
-              <w:ind w:left="-5" w:right="1741"/>
-              <w:rPr>
-                <w:sz w:val="26"/>
-              </w:rPr>
-            </w:pPr>
-            <w:r>
-              <w:rPr>
-                <w:sz w:val="26"/>
-              </w:rPr>
-              <w:t>Inglês</w:t>
-            </w:r>
-          </w:p>
-        </w:tc>
-        <w:tc>
-          <w:tcPr>
-            <w:tcW w:w="2077" w:type="dxa"/>
-          </w:tcPr>
-          <w:p>
-            <w:pPr>
-              <w:spacing w:after="0" w:line="259" w:lineRule="auto"/>
-              <w:ind w:left="0" w:firstLine="0"/>
-              <w:cnfStyle w:val="100000000000" w:firstRow="1" w:lastRow="0" w:firstColumn="0" w:lastColumn="0" w:oddVBand="0" w:evenVBand="0" w:oddHBand="0" w:evenHBand="0" w:firstRowFirstColumn="0" w:firstRowLastColumn="0" w:lastRowFirstColumn="0" w:lastRowLastColumn="0"/>
-              <w:rPr>
-                <w:sz w:val="22"/>
-              </w:rPr>
-            </w:pPr>
-            <w:r>
-              <w:rPr>
-                <w:sz w:val="22"/>
-              </w:rPr>
-              <w:t>Leitura</w:t>
-            </w:r>
-          </w:p>
-        </w:tc>
-        <w:tc>
-          <w:tcPr>
-            <w:tcW w:w="1472" w:type="dxa"/>
-          </w:tcPr>
-          <w:p>
-            <w:pPr>
-              <w:spacing w:after="0" w:line="259" w:lineRule="auto"/>
-              <w:ind w:left="0" w:firstLine="0"/>
-              <w:cnfStyle w:val="100000000000" w:firstRow="1" w:lastRow="0" w:firstColumn="0" w:lastColumn="0" w:oddVBand="0" w:evenVBand="0" w:oddHBand="0" w:evenHBand="0" w:firstRowFirstColumn="0" w:firstRowLastColumn="0" w:lastRowFirstColumn="0" w:lastRowLastColumn="0"/>
-              <w:rPr>
-                <w:sz w:val="22"/>
-              </w:rPr>
-            </w:pPr>
-          </w:p>
-        </w:tc>
-        <w:tc>
-          <w:tcPr>
-            <w:tcW w:w="1686" w:type="dxa"/>
-          </w:tcPr>
-          <w:p>
-            <w:pPr>
-              <w:spacing w:after="0" w:line="240" w:lineRule="auto"/>
-              <w:ind w:left="0" w:firstLine="0"/>
-              <w:cnfStyle w:val="100000000000" w:firstRow="1" w:lastRow="0" w:firstColumn="0" w:lastColumn="0" w:oddVBand="0" w:evenVBand="0" w:oddHBand="0" w:evenHBand="0" w:firstRowFirstColumn="0" w:firstRowLastColumn="0" w:lastRowFirstColumn="0" w:lastRowLastColumn="0"/>
-              <w:rPr>
-                <w:sz w:val="22"/>
-              </w:rPr>
-            </w:pPr>
-            <w:r>
-              <w:rPr>
-                <w:sz w:val="22"/>
-              </w:rPr>
-              <w:t>Escrita</w:t>
-            </w:r>
-          </w:p>
-        </w:tc>
-        <w:tc>
-          <w:tcPr>
-            <w:tcW w:w="1606" w:type="dxa"/>
-          </w:tcPr>
-          <w:p>
-            <w:pPr>
-              <w:spacing w:after="0" w:line="259" w:lineRule="auto"/>
-              <w:ind w:left="0" w:firstLine="0"/>
-              <w:cnfStyle w:val="100000000000" w:firstRow="1" w:lastRow="0" w:firstColumn="0" w:lastColumn="0" w:oddVBand="0" w:evenVBand="0" w:oddHBand="0" w:evenHBand="0" w:firstRowFirstColumn="0" w:firstRowLastColumn="0" w:lastRowFirstColumn="0" w:lastRowLastColumn="0"/>
-            </w:pPr>
-            <w:r>
-              <w:rPr>
-                <w:sz w:val="22"/>
-              </w:rPr>
-              <w:t>Conversação</w:t>
-            </w:r>
-          </w:p>
-        </w:tc>
-      </w:tr>
-      <w:tr>
-        <w:trPr>
-          <w:cnfStyle w:val="000000100000" w:firstRow="0" w:lastRow="0" w:firstColumn="0" w:lastColumn="0" w:oddVBand="0" w:evenVBand="0" w:oddHBand="1" w:evenHBand="0" w:firstRowFirstColumn="0" w:firstRowLastColumn="0" w:lastRowFirstColumn="0" w:lastRowLastColumn="0"/>
-          <w:trHeight w:val="94"/>
-        </w:trPr>
-        <w:tc>
-          <w:tcPr>
-            <w:cnfStyle w:val="001000000000" w:firstRow="0" w:lastRow="0" w:firstColumn="1" w:lastColumn="0" w:oddVBand="0" w:evenVBand="0" w:oddHBand="0" w:evenHBand="0" w:firstRowFirstColumn="0" w:firstRowLastColumn="0" w:lastRowFirstColumn="0" w:lastRowLastColumn="0"/>
-            <w:tcW w:w="2573" w:type="dxa"/>
-          </w:tcPr>
-          <w:p>
-            <w:pPr>
-              <w:spacing w:after="0" w:line="360" w:lineRule="auto"/>
-              <w:ind w:left="0" w:right="-141" w:firstLine="0"/>
-            </w:pPr>
-          </w:p>
-        </w:tc>
-        <w:tc>
-          <w:tcPr>
-            <w:tcW w:w="2077" w:type="dxa"/>
-          </w:tcPr>
-          <w:p>
-            <w:pPr>
-              <w:spacing w:after="0" w:line="360" w:lineRule="auto"/>
-              <w:ind w:left="0" w:right="-141" w:firstLine="0"/>
-              <w:cnfStyle w:val="000000100000" w:firstRow="0" w:lastRow="0" w:firstColumn="0" w:lastColumn="0" w:oddVBand="0" w:evenVBand="0" w:oddHBand="1" w:evenHBand="0" w:firstRowFirstColumn="0" w:firstRowLastColumn="0" w:lastRowFirstColumn="0" w:lastRowLastColumn="0"/>
-              <w:rPr>
-                <w:sz w:val="20"/>
-              </w:rPr>
-            </w:pPr>
-            <w:r>
-              <w:rPr>
-                <w:sz w:val="20"/>
-              </w:rPr>
-              <w:t>Intermedi</w:t>
-            </w:r>
-            <w:r>
-              <w:rPr>
-                <w:sz w:val="20"/>
-              </w:rPr>
-              <w:t>á</w:t>
-            </w:r>
-            <w:r>
-              <w:rPr>
-                <w:sz w:val="20"/>
-              </w:rPr>
-              <w:t>ria</w:t>
-            </w:r>
-          </w:p>
-        </w:tc>
-        <w:tc>
-          <w:tcPr>
-            <w:tcW w:w="1472" w:type="dxa"/>
-          </w:tcPr>
-          <w:p>
-            <w:pPr>
-              <w:spacing w:after="0" w:line="240" w:lineRule="auto"/>
-              <w:ind w:left="0" w:right="-141" w:firstLine="0"/>
-              <w:cnfStyle w:val="000000100000" w:firstRow="0" w:lastRow="0" w:firstColumn="0" w:lastColumn="0" w:oddVBand="0" w:evenVBand="0" w:oddHBand="1" w:evenHBand="0" w:firstRowFirstColumn="0" w:firstRowLastColumn="0" w:lastRowFirstColumn="0" w:lastRowLastColumn="0"/>
-              <w:rPr>
-                <w:sz w:val="20"/>
-              </w:rPr>
-            </w:pPr>
-          </w:p>
-        </w:tc>
-        <w:tc>
-          <w:tcPr>
-            <w:tcW w:w="1686" w:type="dxa"/>
-          </w:tcPr>
-          <w:p>
-            <w:pPr>
-              <w:spacing w:after="0" w:line="360" w:lineRule="auto"/>
-              <w:ind w:left="0" w:right="-141" w:firstLine="0"/>
-              <w:cnfStyle w:val="000000100000" w:firstRow="0" w:lastRow="0" w:firstColumn="0" w:lastColumn="0" w:oddVBand="0" w:evenVBand="0" w:oddHBand="1" w:evenHBand="0" w:firstRowFirstColumn="0" w:firstRowLastColumn="0" w:lastRowFirstColumn="0" w:lastRowLastColumn="0"/>
-              <w:rPr>
-                <w:sz w:val="20"/>
-              </w:rPr>
-            </w:pPr>
-            <w:r>
-              <w:rPr>
-                <w:sz w:val="20"/>
-              </w:rPr>
-              <w:t>Básica</w:t>
-            </w:r>
-          </w:p>
-        </w:tc>
-        <w:tc>
-          <w:tcPr>
-            <w:tcW w:w="1606" w:type="dxa"/>
-          </w:tcPr>
-          <w:p>
-            <w:pPr>
-              <w:spacing w:after="0" w:line="360" w:lineRule="auto"/>
-              <w:ind w:left="0" w:right="-141" w:firstLine="0"/>
-              <w:cnfStyle w:val="000000100000" w:firstRow="0" w:lastRow="0" w:firstColumn="0" w:lastColumn="0" w:oddVBand="0" w:evenVBand="0" w:oddHBand="1" w:evenHBand="0" w:firstRowFirstColumn="0" w:firstRowLastColumn="0" w:lastRowFirstColumn="0" w:lastRowLastColumn="0"/>
-              <w:rPr>
-                <w:sz w:val="20"/>
-              </w:rPr>
-            </w:pPr>
-            <w:r>
-              <w:rPr>
-                <w:sz w:val="20"/>
-              </w:rPr>
-              <w:t>Básica</w:t>
-            </w:r>
-          </w:p>
-        </w:tc>
-      </w:tr>
-    </w:tbl>
-    <w:p>
-      <w:pPr>
-        <w:pStyle w:val="Ttulo1"/>
-        <w:spacing w:before="120" w:line="240" w:lineRule="auto"/>
-        <w:ind w:left="0" w:firstLine="0"/>
-      </w:pPr>
-      <w:r>
-        <w:t>Informações complementares</w:t>
-      </w:r>
-    </w:p>
-    <w:p>
-      <w:pPr>
-        <w:spacing w:after="0" w:line="276" w:lineRule="auto"/>
-        <w:ind w:left="-5" w:right="1741"/>
+        <w:ind w:firstLine="1440"/>
+        <w:rPr>
+          <w:sz w:val="24"/>
+          <w:szCs w:val="24"/>
+        </w:rPr>
+      </w:pPr>
+      <w:r>
         <w:rPr>
           <w:b/>
           <w:bCs/>
-          <w:sz w:val="26"/>
-        </w:rPr>
-      </w:pPr>
-      <w:r>
-        <w:rPr>
-          <w:b/>
-          <w:bCs/>
-          <w:sz w:val="26"/>
-        </w:rPr>
-        <w:t>Cursos</w:t>
-      </w:r>
-      <w:r>
-        <w:rPr>
-          <w:b/>
-          <w:bCs/>
-          <w:sz w:val="26"/>
-        </w:rPr>
-        <w:t xml:space="preserve"> Profissionalizantes</w:t>
-      </w:r>
-      <w:r>
-        <w:rPr>
-          <w:b/>
-          <w:bCs/>
-          <w:sz w:val="26"/>
-        </w:rPr>
-        <w:t>:</w:t>
+          <w:sz w:val="24"/>
+          <w:szCs w:val="24"/>
+        </w:rPr>
+        <w:t>Intermediário</w:t>
+      </w:r>
+      <w:r>
+        <w:rPr>
+          <w:sz w:val="24"/>
+          <w:szCs w:val="24"/>
+        </w:rPr>
+        <w:t>: Inglês</w:t>
       </w:r>
     </w:p>
     <w:p>
@@ -1007,372 +1066,22 @@
         <w:rPr>
           <w:sz w:val="20"/>
         </w:rPr>
-      </w:pPr>
-      <w:r>
-        <w:rPr>
-          <w:sz w:val="20"/>
-        </w:rPr>
-        <w:t xml:space="preserve">Curso de Algoritmo </w:t>
-      </w:r>
-      <w:r>
-        <w:rPr>
-          <w:sz w:val="20"/>
-        </w:rPr>
-        <w:t>-</w:t>
-      </w:r>
-      <w:r>
-        <w:rPr>
-          <w:sz w:val="20"/>
-        </w:rPr>
-        <w:t xml:space="preserve"> Curso em Vídeo;</w:t>
-      </w:r>
-    </w:p>
-    <w:p>
-      <w:pPr>
-        <w:pStyle w:val="PargrafodaLista"/>
-        <w:numPr>
-          <w:ilvl w:val="1"/>
-          <w:numId w:val="2"/>
-        </w:numPr>
-        <w:spacing w:after="0"/>
-        <w:rPr>
-          <w:sz w:val="20"/>
-        </w:rPr>
-      </w:pPr>
-      <w:r>
-        <w:rPr>
-          <w:sz w:val="20"/>
-        </w:rPr>
-        <w:t>C# primeiros passos: Lógica de Programação e Algoritmos</w:t>
-      </w:r>
-      <w:r>
-        <w:rPr>
-          <w:sz w:val="20"/>
-        </w:rPr>
-        <w:t xml:space="preserve"> - </w:t>
-      </w:r>
-      <w:proofErr w:type="spellStart"/>
-      <w:r>
-        <w:rPr>
-          <w:sz w:val="20"/>
-        </w:rPr>
-        <w:t>Udemy</w:t>
-      </w:r>
-      <w:proofErr w:type="spellEnd"/>
-      <w:r>
-        <w:rPr>
-          <w:sz w:val="20"/>
-        </w:rPr>
-        <w:t>;</w:t>
-      </w:r>
-    </w:p>
-    <w:p>
-      <w:pPr>
-        <w:pStyle w:val="PargrafodaLista"/>
-        <w:numPr>
-          <w:ilvl w:val="1"/>
-          <w:numId w:val="2"/>
-        </w:numPr>
-        <w:spacing w:after="0"/>
-        <w:rPr>
-          <w:sz w:val="20"/>
-        </w:rPr>
-      </w:pPr>
-      <w:r>
-        <w:rPr>
-          <w:sz w:val="20"/>
-        </w:rPr>
-        <w:t>Desenvolvimento Web Completo 2.0</w:t>
-      </w:r>
-      <w:r>
-        <w:rPr>
-          <w:sz w:val="20"/>
-        </w:rPr>
-        <w:t xml:space="preserve"> </w:t>
-      </w:r>
-      <w:r>
-        <w:rPr>
-          <w:sz w:val="20"/>
-        </w:rPr>
-        <w:t>-</w:t>
-      </w:r>
-      <w:r>
-        <w:rPr>
-          <w:sz w:val="20"/>
-        </w:rPr>
-        <w:t xml:space="preserve"> </w:t>
-      </w:r>
-      <w:proofErr w:type="spellStart"/>
-      <w:r>
-        <w:rPr>
-          <w:sz w:val="20"/>
-        </w:rPr>
-        <w:t>Udemy</w:t>
-      </w:r>
-      <w:proofErr w:type="spellEnd"/>
-      <w:r>
-        <w:rPr>
-          <w:sz w:val="20"/>
-        </w:rPr>
-        <w:t xml:space="preserve"> </w:t>
-      </w:r>
-      <w:r>
-        <w:rPr>
-          <w:sz w:val="20"/>
-        </w:rPr>
-        <w:t>-</w:t>
-      </w:r>
-      <w:r>
-        <w:rPr>
-          <w:sz w:val="20"/>
-        </w:rPr>
-        <w:t xml:space="preserve"> Cursando</w:t>
-      </w:r>
-      <w:r>
-        <w:rPr>
-          <w:sz w:val="20"/>
-        </w:rPr>
-        <w:t>;</w:t>
-      </w:r>
-    </w:p>
-    <w:p>
-      <w:pPr>
-        <w:pStyle w:val="PargrafodaLista"/>
-        <w:numPr>
-          <w:ilvl w:val="1"/>
-          <w:numId w:val="2"/>
-        </w:numPr>
-        <w:spacing w:after="0"/>
-        <w:rPr>
-          <w:sz w:val="20"/>
-        </w:rPr>
         <w:sectPr>
           <w:pgSz w:w="11900" w:h="16840"/>
           <w:pgMar w:top="1139" w:right="1316" w:bottom="945" w:left="1170" w:header="720" w:footer="720" w:gutter="0"/>
           <w:cols w:space="720"/>
         </w:sectPr>
       </w:pPr>
-      <w:proofErr w:type="spellStart"/>
-      <w:r>
-        <w:rPr>
-          <w:sz w:val="20"/>
-        </w:rPr>
-        <w:t>My</w:t>
-      </w:r>
-      <w:proofErr w:type="spellEnd"/>
-      <w:r>
-        <w:rPr>
-          <w:sz w:val="20"/>
-        </w:rPr>
-        <w:t xml:space="preserve"> </w:t>
-      </w:r>
-      <w:proofErr w:type="spellStart"/>
-      <w:r>
-        <w:rPr>
-          <w:sz w:val="20"/>
-        </w:rPr>
-        <w:t>English</w:t>
-      </w:r>
-      <w:proofErr w:type="spellEnd"/>
-      <w:r>
-        <w:rPr>
-          <w:sz w:val="20"/>
-        </w:rPr>
-        <w:t xml:space="preserve"> Online </w:t>
-      </w:r>
-      <w:r>
-        <w:rPr>
-          <w:sz w:val="20"/>
-        </w:rPr>
-        <w:t>–</w:t>
-      </w:r>
-      <w:r>
-        <w:rPr>
-          <w:sz w:val="20"/>
-        </w:rPr>
-        <w:t xml:space="preserve"> </w:t>
-      </w:r>
-      <w:r>
-        <w:rPr>
-          <w:sz w:val="20"/>
-        </w:rPr>
-        <w:t>Cursando</w:t>
-      </w:r>
-      <w:r>
-        <w:rPr>
-          <w:sz w:val="20"/>
-        </w:rPr>
-        <w:t>.</w:t>
-      </w:r>
+      <w:bookmarkStart w:id="0" w:name="_GoBack"/>
+      <w:bookmarkEnd w:id="0"/>
     </w:p>
     <w:p>
       <w:pPr>
-        <w:spacing w:after="0" w:line="276" w:lineRule="auto"/>
-        <w:ind w:left="0" w:right="1741" w:firstLine="0"/>
-        <w:rPr>
-          <w:b/>
-          <w:bCs/>
-          <w:sz w:val="16"/>
-          <w:szCs w:val="16"/>
-        </w:rPr>
-      </w:pPr>
-    </w:p>
-    <w:p>
-      <w:pPr>
-        <w:spacing w:after="0" w:line="276" w:lineRule="auto"/>
-        <w:ind w:left="-5" w:right="1741"/>
-        <w:rPr>
-          <w:b/>
-          <w:bCs/>
-          <w:sz w:val="26"/>
-        </w:rPr>
-      </w:pPr>
-      <w:r>
-        <w:rPr>
-          <w:b/>
-          <w:bCs/>
-          <w:sz w:val="26"/>
-        </w:rPr>
-        <w:t>Competências e habilidades</w:t>
-      </w:r>
-      <w:r>
-        <w:rPr>
-          <w:b/>
-          <w:bCs/>
-          <w:sz w:val="26"/>
-        </w:rPr>
-        <w:t>:</w:t>
-      </w:r>
-    </w:p>
-    <w:p>
-      <w:pPr>
-        <w:pStyle w:val="PargrafodaLista"/>
-        <w:numPr>
-          <w:ilvl w:val="1"/>
-          <w:numId w:val="2"/>
-        </w:numPr>
         <w:spacing w:after="0"/>
         <w:rPr>
           <w:sz w:val="20"/>
         </w:rPr>
       </w:pPr>
-      <w:r>
-        <w:rPr>
-          <w:sz w:val="20"/>
-        </w:rPr>
-        <w:t xml:space="preserve">Conhecimento </w:t>
-      </w:r>
-      <w:r>
-        <w:rPr>
-          <w:sz w:val="20"/>
-        </w:rPr>
-        <w:t xml:space="preserve">do </w:t>
-      </w:r>
-      <w:r>
-        <w:rPr>
-          <w:sz w:val="20"/>
-        </w:rPr>
-        <w:t>P</w:t>
-      </w:r>
-      <w:r>
-        <w:rPr>
-          <w:sz w:val="20"/>
-        </w:rPr>
-        <w:t>acote Office:</w:t>
-      </w:r>
-      <w:r>
-        <w:rPr>
-          <w:sz w:val="20"/>
-        </w:rPr>
-        <w:t xml:space="preserve"> Excel, Word e Power Point;</w:t>
-      </w:r>
-    </w:p>
-    <w:p>
-      <w:pPr>
-        <w:pStyle w:val="PargrafodaLista"/>
-        <w:numPr>
-          <w:ilvl w:val="1"/>
-          <w:numId w:val="2"/>
-        </w:numPr>
-        <w:spacing w:after="0"/>
-        <w:rPr>
-          <w:sz w:val="20"/>
-        </w:rPr>
-      </w:pPr>
-      <w:r>
-        <w:rPr>
-          <w:sz w:val="20"/>
-        </w:rPr>
-        <w:t>Proficiente em HTML, CSS;</w:t>
-      </w:r>
-    </w:p>
-    <w:p>
-      <w:pPr>
-        <w:pStyle w:val="PargrafodaLista"/>
-        <w:numPr>
-          <w:ilvl w:val="1"/>
-          <w:numId w:val="2"/>
-        </w:numPr>
-        <w:spacing w:after="0"/>
-        <w:rPr>
-          <w:sz w:val="20"/>
-        </w:rPr>
-      </w:pPr>
-      <w:r>
-        <w:rPr>
-          <w:sz w:val="20"/>
-        </w:rPr>
-        <w:t>PHP</w:t>
-      </w:r>
-      <w:r>
-        <w:rPr>
-          <w:sz w:val="20"/>
-        </w:rPr>
-        <w:t>, MySQL</w:t>
-      </w:r>
-      <w:r>
-        <w:rPr>
-          <w:sz w:val="20"/>
-        </w:rPr>
-        <w:t>, JavaScript</w:t>
-      </w:r>
-      <w:r>
-        <w:rPr>
-          <w:sz w:val="20"/>
-        </w:rPr>
-        <w:t>, C#</w:t>
-      </w:r>
-      <w:r>
-        <w:rPr>
-          <w:sz w:val="20"/>
-        </w:rPr>
-        <w:t>;</w:t>
-      </w:r>
-    </w:p>
-    <w:p>
-      <w:pPr>
-        <w:pStyle w:val="PargrafodaLista"/>
-        <w:numPr>
-          <w:ilvl w:val="1"/>
-          <w:numId w:val="2"/>
-        </w:numPr>
-        <w:spacing w:after="0"/>
-        <w:rPr>
-          <w:sz w:val="20"/>
-        </w:rPr>
-      </w:pPr>
-      <w:r>
-        <w:rPr>
-          <w:sz w:val="20"/>
-        </w:rPr>
-        <w:t>Facilidade</w:t>
-      </w:r>
-      <w:r>
-        <w:rPr>
-          <w:sz w:val="20"/>
-        </w:rPr>
-        <w:t xml:space="preserve"> em questões relacionadas à informática.</w:t>
-      </w:r>
     </w:p>
     <w:sectPr>
       <w:type w:val="continuous"/>
@@ -2091,18 +1800,18 @@
     <w:rPrDefault>
       <w:rPr>
         <w:rFonts w:asciiTheme="minorHAnsi" w:eastAsiaTheme="minorEastAsia" w:hAnsiTheme="minorHAnsi" w:cstheme="minorBidi"/>
-        <w:sz w:val="22"/>
-        <w:szCs w:val="22"/>
+        <w:sz w:val="21"/>
+        <w:szCs w:val="21"/>
         <w:lang w:val="pt-BR" w:eastAsia="pt-BR" w:bidi="ar-SA"/>
       </w:rPr>
     </w:rPrDefault>
     <w:pPrDefault>
       <w:pPr>
-        <w:spacing w:after="160" w:line="259" w:lineRule="auto"/>
+        <w:spacing w:after="160" w:line="312" w:lineRule="auto"/>
       </w:pPr>
     </w:pPrDefault>
   </w:docDefaults>
-  <w:latentStyles w:defLockedState="0" w:defUIPriority="99" w:defSemiHidden="0" w:defUnhideWhenUsed="0" w:defQFormat="0" w:count="377">
+  <w:latentStyles w:defLockedState="0" w:defUIPriority="99" w:defSemiHidden="0" w:defUnhideWhenUsed="0" w:defQFormat="0" w:count="376">
     <w:lsdException w:name="Normal" w:uiPriority="0" w:qFormat="1"/>
     <w:lsdException w:name="heading 1" w:uiPriority="9" w:qFormat="1"/>
     <w:lsdException w:name="heading 2" w:semiHidden="1" w:uiPriority="9" w:unhideWhenUsed="1" w:qFormat="1"/>
@@ -2479,39 +2188,35 @@
     <w:lsdException w:name="Hashtag" w:semiHidden="1" w:unhideWhenUsed="1"/>
     <w:lsdException w:name="Unresolved Mention" w:semiHidden="1" w:unhideWhenUsed="1"/>
     <w:lsdException w:name="Smart Link" w:semiHidden="1" w:unhideWhenUsed="1"/>
-    <w:lsdException w:name="Smart Link Error" w:semiHidden="1" w:unhideWhenUsed="1"/>
   </w:latentStyles>
   <w:style w:type="paragraph" w:default="1" w:styleId="Normal">
     <w:name w:val="Normal"/>
     <w:qFormat/>
-    <w:pPr>
-      <w:spacing w:after="515" w:line="267" w:lineRule="auto"/>
-      <w:ind w:left="10" w:hanging="10"/>
-    </w:pPr>
-    <w:rPr>
-      <w:rFonts w:ascii="Calibri" w:eastAsia="Calibri" w:hAnsi="Calibri" w:cs="Calibri"/>
-      <w:color w:val="2F3A3F"/>
-      <w:sz w:val="18"/>
-    </w:rPr>
+    <w:rsid w:val="000D1213"/>
   </w:style>
   <w:style w:type="paragraph" w:styleId="Ttulo1">
     <w:name w:val="heading 1"/>
+    <w:basedOn w:val="Normal"/>
     <w:next w:val="Normal"/>
     <w:link w:val="Ttulo1Char"/>
     <w:uiPriority w:val="9"/>
     <w:qFormat/>
+    <w:rsid w:val="000D1213"/>
     <w:pPr>
       <w:keepNext/>
       <w:keepLines/>
-      <w:spacing w:after="20"/>
-      <w:ind w:left="10" w:hanging="10"/>
+      <w:pBdr>
+        <w:left w:val="single" w:sz="12" w:space="12" w:color="B2B2B2" w:themeColor="accent2"/>
+      </w:pBdr>
+      <w:spacing w:before="80" w:after="80" w:line="240" w:lineRule="auto"/>
       <w:outlineLvl w:val="0"/>
     </w:pPr>
     <w:rPr>
-      <w:rFonts w:ascii="Calibri" w:eastAsia="Calibri" w:hAnsi="Calibri" w:cs="Calibri"/>
-      <w:b/>
-      <w:color w:val="2F3A3F"/>
+      <w:rFonts w:asciiTheme="majorHAnsi" w:eastAsiaTheme="majorEastAsia" w:hAnsiTheme="majorHAnsi" w:cstheme="majorBidi"/>
+      <w:caps/>
+      <w:spacing w:val="10"/>
       <w:sz w:val="36"/>
+      <w:szCs w:val="36"/>
     </w:rPr>
   </w:style>
   <w:style w:type="paragraph" w:styleId="Ttulo2">
@@ -2523,24 +2228,182 @@
     <w:semiHidden/>
     <w:unhideWhenUsed/>
     <w:qFormat/>
-    <w:rsid w:val="00B34968"/>
+    <w:rsid w:val="000D1213"/>
     <w:pPr>
       <w:keepNext/>
       <w:keepLines/>
-      <w:spacing w:before="40" w:after="0"/>
+      <w:spacing w:before="120" w:after="0" w:line="240" w:lineRule="auto"/>
       <w:outlineLvl w:val="1"/>
     </w:pPr>
     <w:rPr>
       <w:rFonts w:asciiTheme="majorHAnsi" w:eastAsiaTheme="majorEastAsia" w:hAnsiTheme="majorHAnsi" w:cstheme="majorBidi"/>
-      <w:color w:val="2F5496" w:themeColor="accent1" w:themeShade="BF"/>
-      <w:sz w:val="26"/>
-      <w:szCs w:val="26"/>
+      <w:sz w:val="36"/>
+      <w:szCs w:val="36"/>
+    </w:rPr>
+  </w:style>
+  <w:style w:type="paragraph" w:styleId="Ttulo3">
+    <w:name w:val="heading 3"/>
+    <w:basedOn w:val="Normal"/>
+    <w:next w:val="Normal"/>
+    <w:link w:val="Ttulo3Char"/>
+    <w:uiPriority w:val="9"/>
+    <w:semiHidden/>
+    <w:unhideWhenUsed/>
+    <w:qFormat/>
+    <w:rsid w:val="000D1213"/>
+    <w:pPr>
+      <w:keepNext/>
+      <w:keepLines/>
+      <w:spacing w:before="80" w:after="0" w:line="240" w:lineRule="auto"/>
+      <w:outlineLvl w:val="2"/>
+    </w:pPr>
+    <w:rPr>
+      <w:rFonts w:asciiTheme="majorHAnsi" w:eastAsiaTheme="majorEastAsia" w:hAnsiTheme="majorHAnsi" w:cstheme="majorBidi"/>
+      <w:caps/>
+      <w:sz w:val="28"/>
+      <w:szCs w:val="28"/>
+    </w:rPr>
+  </w:style>
+  <w:style w:type="paragraph" w:styleId="Ttulo4">
+    <w:name w:val="heading 4"/>
+    <w:basedOn w:val="Normal"/>
+    <w:next w:val="Normal"/>
+    <w:link w:val="Ttulo4Char"/>
+    <w:uiPriority w:val="9"/>
+    <w:semiHidden/>
+    <w:unhideWhenUsed/>
+    <w:qFormat/>
+    <w:rsid w:val="000D1213"/>
+    <w:pPr>
+      <w:keepNext/>
+      <w:keepLines/>
+      <w:spacing w:before="80" w:after="0" w:line="240" w:lineRule="auto"/>
+      <w:outlineLvl w:val="3"/>
+    </w:pPr>
+    <w:rPr>
+      <w:rFonts w:asciiTheme="majorHAnsi" w:eastAsiaTheme="majorEastAsia" w:hAnsiTheme="majorHAnsi" w:cstheme="majorBidi"/>
+      <w:i/>
+      <w:iCs/>
+      <w:sz w:val="28"/>
+      <w:szCs w:val="28"/>
+    </w:rPr>
+  </w:style>
+  <w:style w:type="paragraph" w:styleId="Ttulo5">
+    <w:name w:val="heading 5"/>
+    <w:basedOn w:val="Normal"/>
+    <w:next w:val="Normal"/>
+    <w:link w:val="Ttulo5Char"/>
+    <w:uiPriority w:val="9"/>
+    <w:semiHidden/>
+    <w:unhideWhenUsed/>
+    <w:qFormat/>
+    <w:rsid w:val="000D1213"/>
+    <w:pPr>
+      <w:keepNext/>
+      <w:keepLines/>
+      <w:spacing w:before="80" w:after="0" w:line="240" w:lineRule="auto"/>
+      <w:outlineLvl w:val="4"/>
+    </w:pPr>
+    <w:rPr>
+      <w:rFonts w:asciiTheme="majorHAnsi" w:eastAsiaTheme="majorEastAsia" w:hAnsiTheme="majorHAnsi" w:cstheme="majorBidi"/>
+      <w:sz w:val="24"/>
+      <w:szCs w:val="24"/>
+    </w:rPr>
+  </w:style>
+  <w:style w:type="paragraph" w:styleId="Ttulo6">
+    <w:name w:val="heading 6"/>
+    <w:basedOn w:val="Normal"/>
+    <w:next w:val="Normal"/>
+    <w:link w:val="Ttulo6Char"/>
+    <w:uiPriority w:val="9"/>
+    <w:semiHidden/>
+    <w:unhideWhenUsed/>
+    <w:qFormat/>
+    <w:rsid w:val="000D1213"/>
+    <w:pPr>
+      <w:keepNext/>
+      <w:keepLines/>
+      <w:spacing w:before="80" w:after="0" w:line="240" w:lineRule="auto"/>
+      <w:outlineLvl w:val="5"/>
+    </w:pPr>
+    <w:rPr>
+      <w:rFonts w:asciiTheme="majorHAnsi" w:eastAsiaTheme="majorEastAsia" w:hAnsiTheme="majorHAnsi" w:cstheme="majorBidi"/>
+      <w:i/>
+      <w:iCs/>
+      <w:sz w:val="24"/>
+      <w:szCs w:val="24"/>
+    </w:rPr>
+  </w:style>
+  <w:style w:type="paragraph" w:styleId="Ttulo7">
+    <w:name w:val="heading 7"/>
+    <w:basedOn w:val="Normal"/>
+    <w:next w:val="Normal"/>
+    <w:link w:val="Ttulo7Char"/>
+    <w:uiPriority w:val="9"/>
+    <w:semiHidden/>
+    <w:unhideWhenUsed/>
+    <w:qFormat/>
+    <w:rsid w:val="000D1213"/>
+    <w:pPr>
+      <w:keepNext/>
+      <w:keepLines/>
+      <w:spacing w:before="80" w:after="0" w:line="240" w:lineRule="auto"/>
+      <w:outlineLvl w:val="6"/>
+    </w:pPr>
+    <w:rPr>
+      <w:rFonts w:asciiTheme="majorHAnsi" w:eastAsiaTheme="majorEastAsia" w:hAnsiTheme="majorHAnsi" w:cstheme="majorBidi"/>
+      <w:color w:val="595959" w:themeColor="text1" w:themeTint="A6"/>
+      <w:sz w:val="24"/>
+      <w:szCs w:val="24"/>
+    </w:rPr>
+  </w:style>
+  <w:style w:type="paragraph" w:styleId="Ttulo8">
+    <w:name w:val="heading 8"/>
+    <w:basedOn w:val="Normal"/>
+    <w:next w:val="Normal"/>
+    <w:link w:val="Ttulo8Char"/>
+    <w:uiPriority w:val="9"/>
+    <w:semiHidden/>
+    <w:unhideWhenUsed/>
+    <w:qFormat/>
+    <w:rsid w:val="000D1213"/>
+    <w:pPr>
+      <w:keepNext/>
+      <w:keepLines/>
+      <w:spacing w:before="80" w:after="0" w:line="240" w:lineRule="auto"/>
+      <w:outlineLvl w:val="7"/>
+    </w:pPr>
+    <w:rPr>
+      <w:rFonts w:asciiTheme="majorHAnsi" w:eastAsiaTheme="majorEastAsia" w:hAnsiTheme="majorHAnsi" w:cstheme="majorBidi"/>
+      <w:caps/>
+    </w:rPr>
+  </w:style>
+  <w:style w:type="paragraph" w:styleId="Ttulo9">
+    <w:name w:val="heading 9"/>
+    <w:basedOn w:val="Normal"/>
+    <w:next w:val="Normal"/>
+    <w:link w:val="Ttulo9Char"/>
+    <w:uiPriority w:val="9"/>
+    <w:semiHidden/>
+    <w:unhideWhenUsed/>
+    <w:qFormat/>
+    <w:rsid w:val="000D1213"/>
+    <w:pPr>
+      <w:keepNext/>
+      <w:keepLines/>
+      <w:spacing w:before="80" w:after="0" w:line="240" w:lineRule="auto"/>
+      <w:outlineLvl w:val="8"/>
+    </w:pPr>
+    <w:rPr>
+      <w:rFonts w:asciiTheme="majorHAnsi" w:eastAsiaTheme="majorEastAsia" w:hAnsiTheme="majorHAnsi" w:cstheme="majorBidi"/>
+      <w:i/>
+      <w:iCs/>
+      <w:caps/>
     </w:rPr>
   </w:style>
   <w:style w:type="character" w:default="1" w:styleId="Fontepargpadro">
     <w:name w:val="Default Paragraph Font"/>
     <w:uiPriority w:val="1"/>
-    <w:semiHidden/>
     <w:unhideWhenUsed/>
   </w:style>
   <w:style w:type="table" w:default="1" w:styleId="Tabelanormal">
@@ -2566,12 +2429,16 @@
   </w:style>
   <w:style w:type="character" w:customStyle="1" w:styleId="Ttulo1Char">
     <w:name w:val="Título 1 Char"/>
+    <w:basedOn w:val="Fontepargpadro"/>
     <w:link w:val="Ttulo1"/>
-    <w:rPr>
-      <w:rFonts w:ascii="Calibri" w:eastAsia="Calibri" w:hAnsi="Calibri" w:cs="Calibri"/>
-      <w:b/>
-      <w:color w:val="2F3A3F"/>
+    <w:uiPriority w:val="9"/>
+    <w:rsid w:val="000D1213"/>
+    <w:rPr>
+      <w:rFonts w:asciiTheme="majorHAnsi" w:eastAsiaTheme="majorEastAsia" w:hAnsiTheme="majorHAnsi" w:cstheme="majorBidi"/>
+      <w:caps/>
+      <w:spacing w:val="10"/>
       <w:sz w:val="36"/>
+      <w:szCs w:val="36"/>
     </w:rPr>
   </w:style>
   <w:style w:type="paragraph" w:styleId="PargrafodaLista">
@@ -2874,7 +2741,7 @@
     <w:unhideWhenUsed/>
     <w:rsid w:val="00840869"/>
     <w:rPr>
-      <w:color w:val="0563C1" w:themeColor="hyperlink"/>
+      <w:color w:val="5F5F5F" w:themeColor="hyperlink"/>
       <w:u w:val="single"/>
     </w:rPr>
   </w:style>
@@ -2896,12 +2763,11 @@
     <w:link w:val="Ttulo2"/>
     <w:uiPriority w:val="9"/>
     <w:semiHidden/>
-    <w:rsid w:val="00B34968"/>
+    <w:rsid w:val="000D1213"/>
     <w:rPr>
       <w:rFonts w:asciiTheme="majorHAnsi" w:eastAsiaTheme="majorEastAsia" w:hAnsiTheme="majorHAnsi" w:cstheme="majorBidi"/>
-      <w:color w:val="2F5496" w:themeColor="accent1" w:themeShade="BF"/>
-      <w:sz w:val="26"/>
-      <w:szCs w:val="26"/>
+      <w:sz w:val="36"/>
+      <w:szCs w:val="36"/>
     </w:rPr>
   </w:style>
   <w:style w:type="character" w:styleId="nfase">
@@ -2909,10 +2775,14 @@
     <w:basedOn w:val="Fontepargpadro"/>
     <w:uiPriority w:val="20"/>
     <w:qFormat/>
-    <w:rsid w:val="00DD718F"/>
-    <w:rPr>
+    <w:rsid w:val="000D1213"/>
+    <w:rPr>
+      <w:rFonts w:asciiTheme="minorHAnsi" w:eastAsiaTheme="minorEastAsia" w:hAnsiTheme="minorHAnsi" w:cstheme="minorBidi"/>
       <w:i/>
       <w:iCs/>
+      <w:color w:val="858585" w:themeColor="accent2" w:themeShade="BF"/>
+      <w:sz w:val="20"/>
+      <w:szCs w:val="20"/>
     </w:rPr>
   </w:style>
   <w:style w:type="character" w:styleId="Forte">
@@ -2920,11 +2790,430 @@
     <w:basedOn w:val="Fontepargpadro"/>
     <w:uiPriority w:val="22"/>
     <w:qFormat/>
-    <w:rsid w:val="00091A43"/>
-    <w:rPr>
+    <w:rsid w:val="000D1213"/>
+    <w:rPr>
+      <w:rFonts w:asciiTheme="minorHAnsi" w:eastAsiaTheme="minorEastAsia" w:hAnsiTheme="minorHAnsi" w:cstheme="minorBidi"/>
       <w:b/>
       <w:bCs/>
-    </w:rPr>
+      <w:spacing w:val="0"/>
+      <w:w w:val="100"/>
+      <w:position w:val="0"/>
+      <w:sz w:val="20"/>
+      <w:szCs w:val="20"/>
+    </w:rPr>
+  </w:style>
+  <w:style w:type="character" w:customStyle="1" w:styleId="Ttulo3Char">
+    <w:name w:val="Título 3 Char"/>
+    <w:basedOn w:val="Fontepargpadro"/>
+    <w:link w:val="Ttulo3"/>
+    <w:uiPriority w:val="9"/>
+    <w:semiHidden/>
+    <w:rsid w:val="000D1213"/>
+    <w:rPr>
+      <w:rFonts w:asciiTheme="majorHAnsi" w:eastAsiaTheme="majorEastAsia" w:hAnsiTheme="majorHAnsi" w:cstheme="majorBidi"/>
+      <w:caps/>
+      <w:sz w:val="28"/>
+      <w:szCs w:val="28"/>
+    </w:rPr>
+  </w:style>
+  <w:style w:type="character" w:customStyle="1" w:styleId="Ttulo4Char">
+    <w:name w:val="Título 4 Char"/>
+    <w:basedOn w:val="Fontepargpadro"/>
+    <w:link w:val="Ttulo4"/>
+    <w:uiPriority w:val="9"/>
+    <w:semiHidden/>
+    <w:rsid w:val="000D1213"/>
+    <w:rPr>
+      <w:rFonts w:asciiTheme="majorHAnsi" w:eastAsiaTheme="majorEastAsia" w:hAnsiTheme="majorHAnsi" w:cstheme="majorBidi"/>
+      <w:i/>
+      <w:iCs/>
+      <w:sz w:val="28"/>
+      <w:szCs w:val="28"/>
+    </w:rPr>
+  </w:style>
+  <w:style w:type="character" w:customStyle="1" w:styleId="Ttulo5Char">
+    <w:name w:val="Título 5 Char"/>
+    <w:basedOn w:val="Fontepargpadro"/>
+    <w:link w:val="Ttulo5"/>
+    <w:uiPriority w:val="9"/>
+    <w:semiHidden/>
+    <w:rsid w:val="000D1213"/>
+    <w:rPr>
+      <w:rFonts w:asciiTheme="majorHAnsi" w:eastAsiaTheme="majorEastAsia" w:hAnsiTheme="majorHAnsi" w:cstheme="majorBidi"/>
+      <w:sz w:val="24"/>
+      <w:szCs w:val="24"/>
+    </w:rPr>
+  </w:style>
+  <w:style w:type="character" w:customStyle="1" w:styleId="Ttulo6Char">
+    <w:name w:val="Título 6 Char"/>
+    <w:basedOn w:val="Fontepargpadro"/>
+    <w:link w:val="Ttulo6"/>
+    <w:uiPriority w:val="9"/>
+    <w:semiHidden/>
+    <w:rsid w:val="000D1213"/>
+    <w:rPr>
+      <w:rFonts w:asciiTheme="majorHAnsi" w:eastAsiaTheme="majorEastAsia" w:hAnsiTheme="majorHAnsi" w:cstheme="majorBidi"/>
+      <w:i/>
+      <w:iCs/>
+      <w:sz w:val="24"/>
+      <w:szCs w:val="24"/>
+    </w:rPr>
+  </w:style>
+  <w:style w:type="character" w:customStyle="1" w:styleId="Ttulo7Char">
+    <w:name w:val="Título 7 Char"/>
+    <w:basedOn w:val="Fontepargpadro"/>
+    <w:link w:val="Ttulo7"/>
+    <w:uiPriority w:val="9"/>
+    <w:semiHidden/>
+    <w:rsid w:val="000D1213"/>
+    <w:rPr>
+      <w:rFonts w:asciiTheme="majorHAnsi" w:eastAsiaTheme="majorEastAsia" w:hAnsiTheme="majorHAnsi" w:cstheme="majorBidi"/>
+      <w:color w:val="595959" w:themeColor="text1" w:themeTint="A6"/>
+      <w:sz w:val="24"/>
+      <w:szCs w:val="24"/>
+    </w:rPr>
+  </w:style>
+  <w:style w:type="character" w:customStyle="1" w:styleId="Ttulo8Char">
+    <w:name w:val="Título 8 Char"/>
+    <w:basedOn w:val="Fontepargpadro"/>
+    <w:link w:val="Ttulo8"/>
+    <w:uiPriority w:val="9"/>
+    <w:semiHidden/>
+    <w:rsid w:val="000D1213"/>
+    <w:rPr>
+      <w:rFonts w:asciiTheme="majorHAnsi" w:eastAsiaTheme="majorEastAsia" w:hAnsiTheme="majorHAnsi" w:cstheme="majorBidi"/>
+      <w:caps/>
+    </w:rPr>
+  </w:style>
+  <w:style w:type="character" w:customStyle="1" w:styleId="Ttulo9Char">
+    <w:name w:val="Título 9 Char"/>
+    <w:basedOn w:val="Fontepargpadro"/>
+    <w:link w:val="Ttulo9"/>
+    <w:uiPriority w:val="9"/>
+    <w:semiHidden/>
+    <w:rsid w:val="000D1213"/>
+    <w:rPr>
+      <w:rFonts w:asciiTheme="majorHAnsi" w:eastAsiaTheme="majorEastAsia" w:hAnsiTheme="majorHAnsi" w:cstheme="majorBidi"/>
+      <w:i/>
+      <w:iCs/>
+      <w:caps/>
+    </w:rPr>
+  </w:style>
+  <w:style w:type="paragraph" w:styleId="Legenda">
+    <w:name w:val="caption"/>
+    <w:basedOn w:val="Normal"/>
+    <w:next w:val="Normal"/>
+    <w:uiPriority w:val="35"/>
+    <w:semiHidden/>
+    <w:unhideWhenUsed/>
+    <w:qFormat/>
+    <w:rsid w:val="000D1213"/>
+    <w:pPr>
+      <w:spacing w:line="240" w:lineRule="auto"/>
+    </w:pPr>
+    <w:rPr>
+      <w:b/>
+      <w:bCs/>
+      <w:color w:val="B2B2B2" w:themeColor="accent2"/>
+      <w:spacing w:val="10"/>
+      <w:sz w:val="16"/>
+      <w:szCs w:val="16"/>
+    </w:rPr>
+  </w:style>
+  <w:style w:type="paragraph" w:styleId="Ttulo">
+    <w:name w:val="Title"/>
+    <w:basedOn w:val="Normal"/>
+    <w:next w:val="Normal"/>
+    <w:link w:val="TtuloChar"/>
+    <w:uiPriority w:val="10"/>
+    <w:qFormat/>
+    <w:rsid w:val="000D1213"/>
+    <w:pPr>
+      <w:spacing w:after="0" w:line="240" w:lineRule="auto"/>
+      <w:contextualSpacing/>
+    </w:pPr>
+    <w:rPr>
+      <w:rFonts w:asciiTheme="majorHAnsi" w:eastAsiaTheme="majorEastAsia" w:hAnsiTheme="majorHAnsi" w:cstheme="majorBidi"/>
+      <w:caps/>
+      <w:spacing w:val="40"/>
+      <w:sz w:val="76"/>
+      <w:szCs w:val="76"/>
+    </w:rPr>
+  </w:style>
+  <w:style w:type="character" w:customStyle="1" w:styleId="TtuloChar">
+    <w:name w:val="Título Char"/>
+    <w:basedOn w:val="Fontepargpadro"/>
+    <w:link w:val="Ttulo"/>
+    <w:uiPriority w:val="10"/>
+    <w:rsid w:val="000D1213"/>
+    <w:rPr>
+      <w:rFonts w:asciiTheme="majorHAnsi" w:eastAsiaTheme="majorEastAsia" w:hAnsiTheme="majorHAnsi" w:cstheme="majorBidi"/>
+      <w:caps/>
+      <w:spacing w:val="40"/>
+      <w:sz w:val="76"/>
+      <w:szCs w:val="76"/>
+    </w:rPr>
+  </w:style>
+  <w:style w:type="paragraph" w:styleId="Subttulo">
+    <w:name w:val="Subtitle"/>
+    <w:basedOn w:val="Normal"/>
+    <w:next w:val="Normal"/>
+    <w:link w:val="SubttuloChar"/>
+    <w:uiPriority w:val="11"/>
+    <w:qFormat/>
+    <w:rsid w:val="000D1213"/>
+    <w:pPr>
+      <w:numPr>
+        <w:ilvl w:val="1"/>
+      </w:numPr>
+      <w:spacing w:after="240"/>
+    </w:pPr>
+    <w:rPr>
+      <w:color w:val="000000" w:themeColor="text1"/>
+      <w:sz w:val="24"/>
+      <w:szCs w:val="24"/>
+    </w:rPr>
+  </w:style>
+  <w:style w:type="character" w:customStyle="1" w:styleId="SubttuloChar">
+    <w:name w:val="Subtítulo Char"/>
+    <w:basedOn w:val="Fontepargpadro"/>
+    <w:link w:val="Subttulo"/>
+    <w:uiPriority w:val="11"/>
+    <w:rsid w:val="000D1213"/>
+    <w:rPr>
+      <w:color w:val="000000" w:themeColor="text1"/>
+      <w:sz w:val="24"/>
+      <w:szCs w:val="24"/>
+    </w:rPr>
+  </w:style>
+  <w:style w:type="paragraph" w:styleId="SemEspaamento">
+    <w:name w:val="No Spacing"/>
+    <w:uiPriority w:val="1"/>
+    <w:qFormat/>
+    <w:rsid w:val="000D1213"/>
+    <w:pPr>
+      <w:spacing w:after="0" w:line="240" w:lineRule="auto"/>
+    </w:pPr>
+  </w:style>
+  <w:style w:type="paragraph" w:styleId="Citao">
+    <w:name w:val="Quote"/>
+    <w:basedOn w:val="Normal"/>
+    <w:next w:val="Normal"/>
+    <w:link w:val="CitaoChar"/>
+    <w:uiPriority w:val="29"/>
+    <w:qFormat/>
+    <w:rsid w:val="000D1213"/>
+    <w:pPr>
+      <w:spacing w:before="160"/>
+      <w:ind w:left="720"/>
+    </w:pPr>
+    <w:rPr>
+      <w:rFonts w:asciiTheme="majorHAnsi" w:eastAsiaTheme="majorEastAsia" w:hAnsiTheme="majorHAnsi" w:cstheme="majorBidi"/>
+      <w:sz w:val="24"/>
+      <w:szCs w:val="24"/>
+    </w:rPr>
+  </w:style>
+  <w:style w:type="character" w:customStyle="1" w:styleId="CitaoChar">
+    <w:name w:val="Citação Char"/>
+    <w:basedOn w:val="Fontepargpadro"/>
+    <w:link w:val="Citao"/>
+    <w:uiPriority w:val="29"/>
+    <w:rsid w:val="000D1213"/>
+    <w:rPr>
+      <w:rFonts w:asciiTheme="majorHAnsi" w:eastAsiaTheme="majorEastAsia" w:hAnsiTheme="majorHAnsi" w:cstheme="majorBidi"/>
+      <w:sz w:val="24"/>
+      <w:szCs w:val="24"/>
+    </w:rPr>
+  </w:style>
+  <w:style w:type="paragraph" w:styleId="CitaoIntensa">
+    <w:name w:val="Intense Quote"/>
+    <w:basedOn w:val="Normal"/>
+    <w:next w:val="Normal"/>
+    <w:link w:val="CitaoIntensaChar"/>
+    <w:uiPriority w:val="30"/>
+    <w:qFormat/>
+    <w:rsid w:val="000D1213"/>
+    <w:pPr>
+      <w:spacing w:before="100" w:beforeAutospacing="1" w:after="240"/>
+      <w:ind w:left="936" w:right="936"/>
+      <w:jc w:val="center"/>
+    </w:pPr>
+    <w:rPr>
+      <w:rFonts w:asciiTheme="majorHAnsi" w:eastAsiaTheme="majorEastAsia" w:hAnsiTheme="majorHAnsi" w:cstheme="majorBidi"/>
+      <w:caps/>
+      <w:color w:val="858585" w:themeColor="accent2" w:themeShade="BF"/>
+      <w:spacing w:val="10"/>
+      <w:sz w:val="28"/>
+      <w:szCs w:val="28"/>
+    </w:rPr>
+  </w:style>
+  <w:style w:type="character" w:customStyle="1" w:styleId="CitaoIntensaChar">
+    <w:name w:val="Citação Intensa Char"/>
+    <w:basedOn w:val="Fontepargpadro"/>
+    <w:link w:val="CitaoIntensa"/>
+    <w:uiPriority w:val="30"/>
+    <w:rsid w:val="000D1213"/>
+    <w:rPr>
+      <w:rFonts w:asciiTheme="majorHAnsi" w:eastAsiaTheme="majorEastAsia" w:hAnsiTheme="majorHAnsi" w:cstheme="majorBidi"/>
+      <w:caps/>
+      <w:color w:val="858585" w:themeColor="accent2" w:themeShade="BF"/>
+      <w:spacing w:val="10"/>
+      <w:sz w:val="28"/>
+      <w:szCs w:val="28"/>
+    </w:rPr>
+  </w:style>
+  <w:style w:type="character" w:styleId="nfaseSutil">
+    <w:name w:val="Subtle Emphasis"/>
+    <w:basedOn w:val="Fontepargpadro"/>
+    <w:uiPriority w:val="19"/>
+    <w:qFormat/>
+    <w:rsid w:val="000D1213"/>
+    <w:rPr>
+      <w:i/>
+      <w:iCs/>
+      <w:color w:val="auto"/>
+    </w:rPr>
+  </w:style>
+  <w:style w:type="character" w:styleId="nfaseIntensa">
+    <w:name w:val="Intense Emphasis"/>
+    <w:basedOn w:val="Fontepargpadro"/>
+    <w:uiPriority w:val="21"/>
+    <w:qFormat/>
+    <w:rsid w:val="000D1213"/>
+    <w:rPr>
+      <w:rFonts w:asciiTheme="minorHAnsi" w:eastAsiaTheme="minorEastAsia" w:hAnsiTheme="minorHAnsi" w:cstheme="minorBidi"/>
+      <w:b/>
+      <w:bCs/>
+      <w:i/>
+      <w:iCs/>
+      <w:color w:val="858585" w:themeColor="accent2" w:themeShade="BF"/>
+      <w:spacing w:val="0"/>
+      <w:w w:val="100"/>
+      <w:position w:val="0"/>
+      <w:sz w:val="20"/>
+      <w:szCs w:val="20"/>
+    </w:rPr>
+  </w:style>
+  <w:style w:type="character" w:styleId="RefernciaSutil">
+    <w:name w:val="Subtle Reference"/>
+    <w:basedOn w:val="Fontepargpadro"/>
+    <w:uiPriority w:val="31"/>
+    <w:qFormat/>
+    <w:rsid w:val="000D1213"/>
+    <w:rPr>
+      <w:rFonts w:asciiTheme="minorHAnsi" w:eastAsiaTheme="minorEastAsia" w:hAnsiTheme="minorHAnsi" w:cstheme="minorBidi"/>
+      <w:caps w:val="0"/>
+      <w:smallCaps/>
+      <w:color w:val="auto"/>
+      <w:spacing w:val="10"/>
+      <w:w w:val="100"/>
+      <w:sz w:val="20"/>
+      <w:szCs w:val="20"/>
+      <w:u w:val="single" w:color="7F7F7F" w:themeColor="text1" w:themeTint="80"/>
+    </w:rPr>
+  </w:style>
+  <w:style w:type="character" w:styleId="RefernciaIntensa">
+    <w:name w:val="Intense Reference"/>
+    <w:basedOn w:val="Fontepargpadro"/>
+    <w:uiPriority w:val="32"/>
+    <w:qFormat/>
+    <w:rsid w:val="000D1213"/>
+    <w:rPr>
+      <w:rFonts w:asciiTheme="minorHAnsi" w:eastAsiaTheme="minorEastAsia" w:hAnsiTheme="minorHAnsi" w:cstheme="minorBidi"/>
+      <w:b/>
+      <w:bCs/>
+      <w:caps w:val="0"/>
+      <w:smallCaps/>
+      <w:color w:val="191919" w:themeColor="text1" w:themeTint="E6"/>
+      <w:spacing w:val="10"/>
+      <w:w w:val="100"/>
+      <w:position w:val="0"/>
+      <w:sz w:val="20"/>
+      <w:szCs w:val="20"/>
+      <w:u w:val="single"/>
+    </w:rPr>
+  </w:style>
+  <w:style w:type="character" w:styleId="TtulodoLivro">
+    <w:name w:val="Book Title"/>
+    <w:basedOn w:val="Fontepargpadro"/>
+    <w:uiPriority w:val="33"/>
+    <w:qFormat/>
+    <w:rsid w:val="000D1213"/>
+    <w:rPr>
+      <w:rFonts w:asciiTheme="minorHAnsi" w:eastAsiaTheme="minorEastAsia" w:hAnsiTheme="minorHAnsi" w:cstheme="minorBidi"/>
+      <w:b/>
+      <w:bCs/>
+      <w:i/>
+      <w:iCs/>
+      <w:caps w:val="0"/>
+      <w:smallCaps w:val="0"/>
+      <w:color w:val="auto"/>
+      <w:spacing w:val="10"/>
+      <w:w w:val="100"/>
+      <w:sz w:val="20"/>
+      <w:szCs w:val="20"/>
+    </w:rPr>
+  </w:style>
+  <w:style w:type="paragraph" w:styleId="CabealhodoSumrio">
+    <w:name w:val="TOC Heading"/>
+    <w:basedOn w:val="Ttulo1"/>
+    <w:next w:val="Normal"/>
+    <w:uiPriority w:val="39"/>
+    <w:semiHidden/>
+    <w:unhideWhenUsed/>
+    <w:qFormat/>
+    <w:rsid w:val="000D1213"/>
+    <w:pPr>
+      <w:outlineLvl w:val="9"/>
+    </w:pPr>
+  </w:style>
+  <w:style w:type="character" w:styleId="HiperlinkVisitado">
+    <w:name w:val="FollowedHyperlink"/>
+    <w:basedOn w:val="Fontepargpadro"/>
+    <w:uiPriority w:val="99"/>
+    <w:semiHidden/>
+    <w:unhideWhenUsed/>
+    <w:rsid w:val="00580CB8"/>
+    <w:rPr>
+      <w:color w:val="919191" w:themeColor="followedHyperlink"/>
+      <w:u w:val="single"/>
+    </w:rPr>
+  </w:style>
+  <w:style w:type="paragraph" w:customStyle="1" w:styleId="Objetivo">
+    <w:name w:val="Objetivo"/>
+    <w:basedOn w:val="Normal"/>
+    <w:next w:val="Corpodetexto"/>
+    <w:rsid w:val="00000A2D"/>
+    <w:pPr>
+      <w:spacing w:before="60" w:after="220" w:line="220" w:lineRule="atLeast"/>
+      <w:jc w:val="both"/>
+    </w:pPr>
+    <w:rPr>
+      <w:rFonts w:ascii="Garamond" w:eastAsia="Times New Roman" w:hAnsi="Garamond" w:cs="Times New Roman"/>
+      <w:sz w:val="22"/>
+      <w:szCs w:val="20"/>
+      <w:lang w:eastAsia="en-US"/>
+    </w:rPr>
+  </w:style>
+  <w:style w:type="paragraph" w:styleId="Corpodetexto">
+    <w:name w:val="Body Text"/>
+    <w:basedOn w:val="Normal"/>
+    <w:link w:val="CorpodetextoChar"/>
+    <w:uiPriority w:val="99"/>
+    <w:semiHidden/>
+    <w:unhideWhenUsed/>
+    <w:rsid w:val="00000A2D"/>
+    <w:pPr>
+      <w:spacing w:after="120"/>
+    </w:pPr>
+  </w:style>
+  <w:style w:type="character" w:customStyle="1" w:styleId="CorpodetextoChar">
+    <w:name w:val="Corpo de texto Char"/>
+    <w:basedOn w:val="Fontepargpadro"/>
+    <w:link w:val="Corpodetexto"/>
+    <w:uiPriority w:val="99"/>
+    <w:semiHidden/>
+    <w:rsid w:val="00000A2D"/>
   </w:style>
 </w:styles>
 </file>
@@ -2932,7 +3221,7 @@
 <file path=word/theme/theme1.xml><?xml version="1.0" encoding="utf-8"?>
 <a:theme xmlns:a="http://schemas.openxmlformats.org/drawingml/2006/main" name="Tema do Office">
   <a:themeElements>
-    <a:clrScheme name="Office">
+    <a:clrScheme name="Escala de Cinza">
       <a:dk1>
         <a:sysClr val="windowText" lastClr="000000"/>
       </a:dk1>
@@ -2940,34 +3229,34 @@
         <a:sysClr val="window" lastClr="FFFFFF"/>
       </a:lt1>
       <a:dk2>
-        <a:srgbClr val="44546A"/>
+        <a:srgbClr val="000000"/>
       </a:dk2>
       <a:lt2>
-        <a:srgbClr val="E7E6E6"/>
+        <a:srgbClr val="F8F8F8"/>
       </a:lt2>
       <a:accent1>
-        <a:srgbClr val="4472C4"/>
+        <a:srgbClr val="DDDDDD"/>
       </a:accent1>
       <a:accent2>
-        <a:srgbClr val="ED7D31"/>
+        <a:srgbClr val="B2B2B2"/>
       </a:accent2>
       <a:accent3>
-        <a:srgbClr val="A5A5A5"/>
+        <a:srgbClr val="969696"/>
       </a:accent3>
       <a:accent4>
-        <a:srgbClr val="FFC000"/>
+        <a:srgbClr val="808080"/>
       </a:accent4>
       <a:accent5>
-        <a:srgbClr val="5B9BD5"/>
+        <a:srgbClr val="5F5F5F"/>
       </a:accent5>
       <a:accent6>
-        <a:srgbClr val="70AD47"/>
+        <a:srgbClr val="4D4D4D"/>
       </a:accent6>
       <a:hlink>
-        <a:srgbClr val="0563C1"/>
+        <a:srgbClr val="5F5F5F"/>
       </a:hlink>
       <a:folHlink>
-        <a:srgbClr val="954F72"/>
+        <a:srgbClr val="919191"/>
       </a:folHlink>
     </a:clrScheme>
     <a:fontScheme name="Office">
@@ -3229,7 +3518,7 @@
 </file>
 
 <file path=customXml/itemProps1.xml><?xml version="1.0" encoding="utf-8"?>
-<ds:datastoreItem xmlns:ds="http://schemas.openxmlformats.org/officeDocument/2006/customXml" ds:itemID="{5BEFFAD5-5BEB-4873-BC84-ABF15CEA6D8B}">
+<ds:datastoreItem xmlns:ds="http://schemas.openxmlformats.org/officeDocument/2006/customXml" ds:itemID="{335F2CE1-0EC4-4F43-AAEE-282B026BF4B7}">
   <ds:schemaRefs>
     <ds:schemaRef ds:uri="http://schemas.openxmlformats.org/officeDocument/2006/bibliography"/>
   </ds:schemaRefs>

</xml_diff>